<commit_message>
cuestionario integrador faltan 3
</commit_message>
<xml_diff>
--- a/cuestionarios/cuestionario integrador final.docx
+++ b/cuestionarios/cuestionario integrador final.docx
@@ -1,6 +1,6 @@
 
 <file path=word/document.xml><?xml version="1.0" encoding="utf-8"?>
-<w:document xmlns:wpc="http://schemas.microsoft.com/office/word/2010/wordprocessingCanvas" xmlns:cx="http://schemas.microsoft.com/office/drawing/2014/chartex" xmlns:cx1="http://schemas.microsoft.com/office/drawing/2015/9/8/chartex" xmlns:cx2="http://schemas.microsoft.com/office/drawing/2015/10/21/chartex" xmlns:cx3="http://schemas.microsoft.com/office/drawing/2016/5/9/chartex" xmlns:cx4="http://schemas.microsoft.com/office/drawing/2016/5/10/chartex" xmlns:cx5="http://schemas.microsoft.com/office/drawing/2016/5/11/chartex" xmlns:cx6="http://schemas.microsoft.com/office/drawing/2016/5/12/chartex" xmlns:cx7="http://schemas.microsoft.com/office/drawing/2016/5/13/chartex" xmlns:cx8="http://schemas.microsoft.com/office/drawing/2016/5/14/chartex" xmlns:mc="http://schemas.openxmlformats.org/markup-compatibility/2006" xmlns:aink="http://schemas.microsoft.com/office/drawing/2016/ink" xmlns:am3d="http://schemas.microsoft.com/office/drawing/2017/model3d" xmlns:o="urn:schemas-microsoft-com:office:office" xmlns:oel="http://schemas.microsoft.com/office/2019/extlst" xmlns:r="http://schemas.openxmlformats.org/officeDocument/2006/relationships" xmlns:m="http://schemas.openxmlformats.org/officeDocument/2006/math" xmlns:v="urn:schemas-microsoft-com:vml" xmlns:wp14="http://schemas.microsoft.com/office/word/2010/wordprocessingDrawing" xmlns:wp="http://schemas.openxmlformats.org/drawingml/2006/wordprocessingDrawing" xmlns:w10="urn:schemas-microsoft-com:office:word" xmlns:w="http://schemas.openxmlformats.org/wordprocessingml/2006/main" xmlns:w14="http://schemas.microsoft.com/office/word/2010/wordml" xmlns:w15="http://schemas.microsoft.com/office/word/2012/wordml" xmlns:w16cex="http://schemas.microsoft.com/office/word/2018/wordml/cex" xmlns:w16cid="http://schemas.microsoft.com/office/word/2016/wordml/cid" xmlns:w16="http://schemas.microsoft.com/office/word/2018/wordml" xmlns:w16sdtdh="http://schemas.microsoft.com/office/word/2020/wordml/sdtdatahash" xmlns:w16se="http://schemas.microsoft.com/office/word/2015/wordml/symex" xmlns:wpg="http://schemas.microsoft.com/office/word/2010/wordprocessingGroup" xmlns:wpi="http://schemas.microsoft.com/office/word/2010/wordprocessingInk" xmlns:wne="http://schemas.microsoft.com/office/word/2006/wordml" xmlns:wps="http://schemas.microsoft.com/office/word/2010/wordprocessingShape" mc:Ignorable="w14 w15 w16se w16cid w16 w16cex w16sdtdh wp14">
+<w:document xmlns:wpc="http://schemas.microsoft.com/office/word/2010/wordprocessingCanvas" xmlns:cx="http://schemas.microsoft.com/office/drawing/2014/chartex" xmlns:cx1="http://schemas.microsoft.com/office/drawing/2015/9/8/chartex" xmlns:cx2="http://schemas.microsoft.com/office/drawing/2015/10/21/chartex" xmlns:cx3="http://schemas.microsoft.com/office/drawing/2016/5/9/chartex" xmlns:cx4="http://schemas.microsoft.com/office/drawing/2016/5/10/chartex" xmlns:cx5="http://schemas.microsoft.com/office/drawing/2016/5/11/chartex" xmlns:cx6="http://schemas.microsoft.com/office/drawing/2016/5/12/chartex" xmlns:cx7="http://schemas.microsoft.com/office/drawing/2016/5/13/chartex" xmlns:cx8="http://schemas.microsoft.com/office/drawing/2016/5/14/chartex" xmlns:mc="http://schemas.openxmlformats.org/markup-compatibility/2006" xmlns:aink="http://schemas.microsoft.com/office/drawing/2016/ink" xmlns:am3d="http://schemas.microsoft.com/office/drawing/2017/model3d" xmlns:o="urn:schemas-microsoft-com:office:office" xmlns:r="http://schemas.openxmlformats.org/officeDocument/2006/relationships" xmlns:m="http://schemas.openxmlformats.org/officeDocument/2006/math" xmlns:v="urn:schemas-microsoft-com:vml" xmlns:wp14="http://schemas.microsoft.com/office/word/2010/wordprocessingDrawing" xmlns:wp="http://schemas.openxmlformats.org/drawingml/2006/wordprocessingDrawing" xmlns:w10="urn:schemas-microsoft-com:office:word" xmlns:w="http://schemas.openxmlformats.org/wordprocessingml/2006/main" xmlns:w14="http://schemas.microsoft.com/office/word/2010/wordml" xmlns:w15="http://schemas.microsoft.com/office/word/2012/wordml" xmlns:w16cex="http://schemas.microsoft.com/office/word/2018/wordml/cex" xmlns:w16cid="http://schemas.microsoft.com/office/word/2016/wordml/cid" xmlns:w16="http://schemas.microsoft.com/office/word/2018/wordml" xmlns:w16sdtdh="http://schemas.microsoft.com/office/word/2020/wordml/sdtdatahash" xmlns:w16se="http://schemas.microsoft.com/office/word/2015/wordml/symex" xmlns:wpg="http://schemas.microsoft.com/office/word/2010/wordprocessingGroup" xmlns:wpi="http://schemas.microsoft.com/office/word/2010/wordprocessingInk" xmlns:wne="http://schemas.microsoft.com/office/word/2006/wordml" xmlns:wps="http://schemas.microsoft.com/office/word/2010/wordprocessingShape" mc:Ignorable="w14 w15 w16se w16cid w16 w16cex w16sdtdh wp14">
   <w:body>
     <w:p>
       <w:r>
@@ -10,7 +10,7 @@
         <mc:AlternateContent>
           <mc:Choice Requires="wps">
             <w:drawing>
-              <wp:anchor distT="0" distB="0" distL="114300" distR="114300" simplePos="0" relativeHeight="251719680" behindDoc="0" locked="0" layoutInCell="1" allowOverlap="1" wp14:anchorId="5EDF5A66" wp14:editId="58DA7C12">
+              <wp:anchor distT="0" distB="0" distL="114300" distR="114300" simplePos="0" relativeHeight="251719680" behindDoc="0" locked="0" layoutInCell="1" allowOverlap="1" wp14:anchorId="5EDF5A66" wp14:editId="5B6EE684">
                 <wp:simplePos x="0" y="0"/>
                 <wp:positionH relativeFrom="column">
                   <wp:posOffset>729615</wp:posOffset>
@@ -35,6 +35,9 @@
                         <a:prstGeom prst="ellipse">
                           <a:avLst/>
                         </a:prstGeom>
+                        <a:solidFill>
+                          <a:srgbClr val="FF0000"/>
+                        </a:solidFill>
                       </wps:spPr>
                       <wps:style>
                         <a:lnRef idx="2">
@@ -72,7 +75,7 @@
           </mc:Choice>
           <mc:Fallback>
             <w:pict>
-              <v:oval w14:anchorId="784DB3DE" id="Elipse 31" o:spid="_x0000_s1026" style="position:absolute;margin-left:57.45pt;margin-top:106.9pt;width:24pt;height:24pt;z-index:251719680;visibility:visible;mso-wrap-style:square;mso-width-percent:0;mso-height-percent:0;mso-wrap-distance-left:9pt;mso-wrap-distance-top:0;mso-wrap-distance-right:9pt;mso-wrap-distance-bottom:0;mso-position-horizontal:absolute;mso-position-horizontal-relative:text;mso-position-vertical:absolute;mso-position-vertical-relative:text;mso-width-percent:0;mso-height-percent:0;mso-width-relative:margin;mso-height-relative:margin;v-text-anchor:middle" o:gfxdata="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" fillcolor="#4472c4 [3204]" strokecolor="#1f3763 [1604]" strokeweight="1pt">
+              <v:oval w14:anchorId="076F7AAA" id="Elipse 31" o:spid="_x0000_s1026" style="position:absolute;margin-left:57.45pt;margin-top:106.9pt;width:24pt;height:24pt;z-index:251719680;visibility:visible;mso-wrap-style:square;mso-width-percent:0;mso-height-percent:0;mso-wrap-distance-left:9pt;mso-wrap-distance-top:0;mso-wrap-distance-right:9pt;mso-wrap-distance-bottom:0;mso-position-horizontal:absolute;mso-position-horizontal-relative:text;mso-position-vertical:absolute;mso-position-vertical-relative:text;mso-width-percent:0;mso-height-percent:0;mso-width-relative:margin;mso-height-relative:margin;v-text-anchor:middle" o:gfxdata="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" fillcolor="red" strokecolor="#1f3763 [1604]" strokeweight="1pt">
                 <v:stroke joinstyle="miter"/>
               </v:oval>
             </w:pict>
@@ -144,7 +147,7 @@
         <mc:AlternateContent>
           <mc:Choice Requires="wps">
             <w:drawing>
-              <wp:anchor distT="0" distB="0" distL="114300" distR="114300" simplePos="0" relativeHeight="251721728" behindDoc="0" locked="0" layoutInCell="1" allowOverlap="1" wp14:anchorId="5C722C9D" wp14:editId="25A5F7F1">
+              <wp:anchor distT="0" distB="0" distL="114300" distR="114300" simplePos="0" relativeHeight="251721728" behindDoc="0" locked="0" layoutInCell="1" allowOverlap="1" wp14:anchorId="5C722C9D" wp14:editId="488E44FF">
                 <wp:simplePos x="0" y="0"/>
                 <wp:positionH relativeFrom="column">
                   <wp:posOffset>459740</wp:posOffset>
@@ -169,6 +172,9 @@
                         <a:prstGeom prst="ellipse">
                           <a:avLst/>
                         </a:prstGeom>
+                        <a:solidFill>
+                          <a:srgbClr val="FF0000"/>
+                        </a:solidFill>
                       </wps:spPr>
                       <wps:style>
                         <a:lnRef idx="2">
@@ -206,7 +212,7 @@
           </mc:Choice>
           <mc:Fallback>
             <w:pict>
-              <v:oval w14:anchorId="0C8938E5" id="Elipse 32" o:spid="_x0000_s1026" style="position:absolute;margin-left:36.2pt;margin-top:256.25pt;width:24pt;height:24pt;z-index:251721728;visibility:visible;mso-wrap-style:square;mso-width-percent:0;mso-height-percent:0;mso-wrap-distance-left:9pt;mso-wrap-distance-top:0;mso-wrap-distance-right:9pt;mso-wrap-distance-bottom:0;mso-position-horizontal:absolute;mso-position-horizontal-relative:text;mso-position-vertical:absolute;mso-position-vertical-relative:text;mso-width-percent:0;mso-height-percent:0;mso-width-relative:margin;mso-height-relative:margin;v-text-anchor:middle" o:gfxdata="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" fillcolor="#4472c4 [3204]" strokecolor="#1f3763 [1604]" strokeweight="1pt">
+              <v:oval w14:anchorId="2304757D" id="Elipse 32" o:spid="_x0000_s1026" style="position:absolute;margin-left:36.2pt;margin-top:256.25pt;width:24pt;height:24pt;z-index:251721728;visibility:visible;mso-wrap-style:square;mso-width-percent:0;mso-height-percent:0;mso-wrap-distance-left:9pt;mso-wrap-distance-top:0;mso-wrap-distance-right:9pt;mso-wrap-distance-bottom:0;mso-position-horizontal:absolute;mso-position-horizontal-relative:text;mso-position-vertical:absolute;mso-position-vertical-relative:text;mso-width-percent:0;mso-height-percent:0;mso-width-relative:margin;mso-height-relative:margin;v-text-anchor:middle" o:gfxdata="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" fillcolor="red" strokecolor="#1f3763 [1604]" strokeweight="1pt">
                 <v:stroke joinstyle="miter"/>
               </v:oval>
             </w:pict>
@@ -334,7 +340,7 @@
               </wp:anchor>
             </w:drawing>
           </mc:Choice>
-          <mc:Fallback>
+          <mc:Fallback xmlns:oel="http://schemas.microsoft.com/office/2019/extlst">
             <w:pict>
               <v:oval w14:anchorId="2BB80CE9" id="Elipse 33" o:spid="_x0000_s1026" style="position:absolute;margin-left:55.2pt;margin-top:166.15pt;width:24pt;height:24pt;z-index:251723776;visibility:visible;mso-wrap-style:square;mso-width-percent:0;mso-height-percent:0;mso-wrap-distance-left:9pt;mso-wrap-distance-top:0;mso-wrap-distance-right:9pt;mso-wrap-distance-bottom:0;mso-position-horizontal:absolute;mso-position-horizontal-relative:text;mso-position-vertical:absolute;mso-position-vertical-relative:text;mso-width-percent:0;mso-height-percent:0;mso-width-relative:margin;mso-height-relative:margin;v-text-anchor:middle" o:gfxdata="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" fillcolor="#70ad47 [3209]" strokecolor="#1f3763 [1604]" strokeweight="1pt">
                 <v:stroke joinstyle="miter"/>
@@ -463,7 +469,7 @@
               </wp:anchor>
             </w:drawing>
           </mc:Choice>
-          <mc:Fallback>
+          <mc:Fallback xmlns:oel="http://schemas.microsoft.com/office/2019/extlst">
             <w:pict>
               <v:oval w14:anchorId="1C5691CD" id="Elipse 34" o:spid="_x0000_s1026" style="position:absolute;margin-left:46.95pt;margin-top:392.65pt;width:24pt;height:24pt;z-index:251725824;visibility:visible;mso-wrap-style:square;mso-width-percent:0;mso-height-percent:0;mso-wrap-distance-left:9pt;mso-wrap-distance-top:0;mso-wrap-distance-right:9pt;mso-wrap-distance-bottom:0;mso-position-horizontal:absolute;mso-position-horizontal-relative:text;mso-position-vertical:absolute;mso-position-vertical-relative:text;mso-width-percent:0;mso-height-percent:0;mso-width-relative:margin;mso-height-relative:margin;v-text-anchor:middle" o:gfxdata="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" fillcolor="#70ad47 [3209]" strokecolor="#1f3763 [1604]" strokeweight="1pt">
                 <v:stroke joinstyle="miter"/>
@@ -597,7 +603,7 @@
               </wp:anchor>
             </w:drawing>
           </mc:Choice>
-          <mc:Fallback>
+          <mc:Fallback xmlns:oel="http://schemas.microsoft.com/office/2019/extlst">
             <w:pict>
               <v:oval w14:anchorId="17621A61" id="Elipse 35" o:spid="_x0000_s1026" style="position:absolute;margin-left:31.5pt;margin-top:213.7pt;width:24pt;height:24pt;z-index:251727872;visibility:visible;mso-wrap-style:square;mso-width-percent:0;mso-height-percent:0;mso-wrap-distance-left:9pt;mso-wrap-distance-top:0;mso-wrap-distance-right:9pt;mso-wrap-distance-bottom:0;mso-position-horizontal:absolute;mso-position-horizontal-relative:text;mso-position-vertical:absolute;mso-position-vertical-relative:text;mso-width-percent:0;mso-height-percent:0;mso-width-relative:margin;mso-height-relative:margin;v-text-anchor:middle" o:gfxdata="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" fillcolor="#70ad47 [3209]" strokecolor="#1f3763 [1604]" strokeweight="1pt">
                 <v:stroke joinstyle="miter"/>
@@ -726,7 +732,7 @@
               </wp:anchor>
             </w:drawing>
           </mc:Choice>
-          <mc:Fallback>
+          <mc:Fallback xmlns:oel="http://schemas.microsoft.com/office/2019/extlst">
             <w:pict>
               <v:oval w14:anchorId="74DE2AAB" id="Elipse 36" o:spid="_x0000_s1026" style="position:absolute;margin-left:48.45pt;margin-top:182.65pt;width:24pt;height:24pt;z-index:251729920;visibility:visible;mso-wrap-style:square;mso-width-percent:0;mso-height-percent:0;mso-wrap-distance-left:9pt;mso-wrap-distance-top:0;mso-wrap-distance-right:9pt;mso-wrap-distance-bottom:0;mso-position-horizontal:absolute;mso-position-horizontal-relative:text;mso-position-vertical:absolute;mso-position-vertical-relative:text;mso-width-percent:0;mso-height-percent:0;mso-width-relative:margin;mso-height-relative:margin;v-text-anchor:middle" o:gfxdata="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" fillcolor="#70ad47 [3209]" strokecolor="#1f3763 [1604]" strokeweight="1pt">
                 <v:stroke joinstyle="miter"/>
@@ -799,6 +805,243 @@
         <mc:AlternateContent>
           <mc:Choice Requires="wps">
             <w:drawing>
+              <wp:anchor distT="0" distB="0" distL="114300" distR="114300" simplePos="0" relativeHeight="251797504" behindDoc="0" locked="0" layoutInCell="1" allowOverlap="1" wp14:anchorId="7F9B7CC6" wp14:editId="28F2776E">
+                <wp:simplePos x="0" y="0"/>
+                <wp:positionH relativeFrom="column">
+                  <wp:posOffset>3803015</wp:posOffset>
+                </wp:positionH>
+                <wp:positionV relativeFrom="paragraph">
+                  <wp:posOffset>5843905</wp:posOffset>
+                </wp:positionV>
+                <wp:extent cx="304800" cy="304800"/>
+                <wp:effectExtent l="0" t="0" r="19050" b="19050"/>
+                <wp:wrapNone/>
+                <wp:docPr id="69" name="Elipse 38"/>
+                <wp:cNvGraphicFramePr/>
+                <a:graphic xmlns:a="http://schemas.openxmlformats.org/drawingml/2006/main">
+                  <a:graphicData uri="http://schemas.microsoft.com/office/word/2010/wordprocessingShape">
+                    <wps:wsp>
+                      <wps:cNvSpPr/>
+                      <wps:spPr>
+                        <a:xfrm>
+                          <a:off x="0" y="0"/>
+                          <a:ext cx="304800" cy="304800"/>
+                        </a:xfrm>
+                        <a:prstGeom prst="ellipse">
+                          <a:avLst/>
+                        </a:prstGeom>
+                        <a:solidFill>
+                          <a:srgbClr val="FF0000"/>
+                        </a:solidFill>
+                      </wps:spPr>
+                      <wps:style>
+                        <a:lnRef idx="2">
+                          <a:schemeClr val="accent1">
+                            <a:shade val="50000"/>
+                          </a:schemeClr>
+                        </a:lnRef>
+                        <a:fillRef idx="1">
+                          <a:schemeClr val="accent1"/>
+                        </a:fillRef>
+                        <a:effectRef idx="0">
+                          <a:schemeClr val="accent1"/>
+                        </a:effectRef>
+                        <a:fontRef idx="minor">
+                          <a:schemeClr val="lt1"/>
+                        </a:fontRef>
+                      </wps:style>
+                      <wps:bodyPr rot="0" spcFirstLastPara="0" vertOverflow="overflow" horzOverflow="overflow" vert="horz" wrap="square" lIns="91440" tIns="45720" rIns="91440" bIns="45720" numCol="1" spcCol="0" rtlCol="0" fromWordArt="0" anchor="ctr" anchorCtr="0" forceAA="0" compatLnSpc="1">
+                        <a:prstTxWarp prst="textNoShape">
+                          <a:avLst/>
+                        </a:prstTxWarp>
+                        <a:noAutofit/>
+                      </wps:bodyPr>
+                    </wps:wsp>
+                  </a:graphicData>
+                </a:graphic>
+                <wp14:sizeRelH relativeFrom="margin">
+                  <wp14:pctWidth>0</wp14:pctWidth>
+                </wp14:sizeRelH>
+                <wp14:sizeRelV relativeFrom="margin">
+                  <wp14:pctHeight>0</wp14:pctHeight>
+                </wp14:sizeRelV>
+              </wp:anchor>
+            </w:drawing>
+          </mc:Choice>
+          <mc:Fallback>
+            <w:pict>
+              <v:oval w14:anchorId="2C54881E" id="Elipse 38" o:spid="_x0000_s1026" style="position:absolute;margin-left:299.45pt;margin-top:460.15pt;width:24pt;height:24pt;z-index:251797504;visibility:visible;mso-wrap-style:square;mso-width-percent:0;mso-height-percent:0;mso-wrap-distance-left:9pt;mso-wrap-distance-top:0;mso-wrap-distance-right:9pt;mso-wrap-distance-bottom:0;mso-position-horizontal:absolute;mso-position-horizontal-relative:text;mso-position-vertical:absolute;mso-position-vertical-relative:text;mso-width-percent:0;mso-height-percent:0;mso-width-relative:margin;mso-height-relative:margin;v-text-anchor:middle" o:gfxdata="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" fillcolor="red" strokecolor="#1f3763 [1604]" strokeweight="1pt">
+                <v:stroke joinstyle="miter"/>
+              </v:oval>
+            </w:pict>
+          </mc:Fallback>
+        </mc:AlternateContent>
+      </w:r>
+      <w:r>
+        <w:rPr>
+          <w:noProof/>
+        </w:rPr>
+        <mc:AlternateContent>
+          <mc:Choice Requires="wps">
+            <w:drawing>
+              <wp:anchor distT="0" distB="0" distL="114300" distR="114300" simplePos="0" relativeHeight="251795456" behindDoc="0" locked="0" layoutInCell="1" allowOverlap="1" wp14:anchorId="5950ABE6" wp14:editId="69CA621B">
+                <wp:simplePos x="0" y="0"/>
+                <wp:positionH relativeFrom="column">
+                  <wp:posOffset>3104515</wp:posOffset>
+                </wp:positionH>
+                <wp:positionV relativeFrom="paragraph">
+                  <wp:posOffset>5875655</wp:posOffset>
+                </wp:positionV>
+                <wp:extent cx="304800" cy="304800"/>
+                <wp:effectExtent l="0" t="0" r="19050" b="19050"/>
+                <wp:wrapNone/>
+                <wp:docPr id="68" name="Elipse 38"/>
+                <wp:cNvGraphicFramePr/>
+                <a:graphic xmlns:a="http://schemas.openxmlformats.org/drawingml/2006/main">
+                  <a:graphicData uri="http://schemas.microsoft.com/office/word/2010/wordprocessingShape">
+                    <wps:wsp>
+                      <wps:cNvSpPr/>
+                      <wps:spPr>
+                        <a:xfrm>
+                          <a:off x="0" y="0"/>
+                          <a:ext cx="304800" cy="304800"/>
+                        </a:xfrm>
+                        <a:prstGeom prst="ellipse">
+                          <a:avLst/>
+                        </a:prstGeom>
+                        <a:solidFill>
+                          <a:srgbClr val="FFC000"/>
+                        </a:solidFill>
+                      </wps:spPr>
+                      <wps:style>
+                        <a:lnRef idx="2">
+                          <a:schemeClr val="accent1">
+                            <a:shade val="50000"/>
+                          </a:schemeClr>
+                        </a:lnRef>
+                        <a:fillRef idx="1">
+                          <a:schemeClr val="accent1"/>
+                        </a:fillRef>
+                        <a:effectRef idx="0">
+                          <a:schemeClr val="accent1"/>
+                        </a:effectRef>
+                        <a:fontRef idx="minor">
+                          <a:schemeClr val="lt1"/>
+                        </a:fontRef>
+                      </wps:style>
+                      <wps:bodyPr rot="0" spcFirstLastPara="0" vertOverflow="overflow" horzOverflow="overflow" vert="horz" wrap="square" lIns="91440" tIns="45720" rIns="91440" bIns="45720" numCol="1" spcCol="0" rtlCol="0" fromWordArt="0" anchor="ctr" anchorCtr="0" forceAA="0" compatLnSpc="1">
+                        <a:prstTxWarp prst="textNoShape">
+                          <a:avLst/>
+                        </a:prstTxWarp>
+                        <a:noAutofit/>
+                      </wps:bodyPr>
+                    </wps:wsp>
+                  </a:graphicData>
+                </a:graphic>
+                <wp14:sizeRelH relativeFrom="margin">
+                  <wp14:pctWidth>0</wp14:pctWidth>
+                </wp14:sizeRelH>
+                <wp14:sizeRelV relativeFrom="margin">
+                  <wp14:pctHeight>0</wp14:pctHeight>
+                </wp14:sizeRelV>
+              </wp:anchor>
+            </w:drawing>
+          </mc:Choice>
+          <mc:Fallback>
+            <w:pict>
+              <v:oval w14:anchorId="2CFE22BF" id="Elipse 38" o:spid="_x0000_s1026" style="position:absolute;margin-left:244.45pt;margin-top:462.65pt;width:24pt;height:24pt;z-index:251795456;visibility:visible;mso-wrap-style:square;mso-width-percent:0;mso-height-percent:0;mso-wrap-distance-left:9pt;mso-wrap-distance-top:0;mso-wrap-distance-right:9pt;mso-wrap-distance-bottom:0;mso-position-horizontal:absolute;mso-position-horizontal-relative:text;mso-position-vertical:absolute;mso-position-vertical-relative:text;mso-width-percent:0;mso-height-percent:0;mso-width-relative:margin;mso-height-relative:margin;v-text-anchor:middle" o:gfxdata="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" fillcolor="#ffc000" strokecolor="#1f3763 [1604]" strokeweight="1pt">
+                <v:stroke joinstyle="miter"/>
+              </v:oval>
+            </w:pict>
+          </mc:Fallback>
+        </mc:AlternateContent>
+      </w:r>
+      <w:r>
+        <w:rPr>
+          <w:noProof/>
+        </w:rPr>
+        <mc:AlternateContent>
+          <mc:Choice Requires="wps">
+            <w:drawing>
+              <wp:anchor distT="0" distB="0" distL="114300" distR="114300" simplePos="0" relativeHeight="251793408" behindDoc="0" locked="0" layoutInCell="1" allowOverlap="1" wp14:anchorId="60C3DE58" wp14:editId="28FAA3E6">
+                <wp:simplePos x="0" y="0"/>
+                <wp:positionH relativeFrom="column">
+                  <wp:posOffset>659765</wp:posOffset>
+                </wp:positionH>
+                <wp:positionV relativeFrom="paragraph">
+                  <wp:posOffset>1627505</wp:posOffset>
+                </wp:positionV>
+                <wp:extent cx="304800" cy="304800"/>
+                <wp:effectExtent l="0" t="0" r="19050" b="19050"/>
+                <wp:wrapNone/>
+                <wp:docPr id="67" name="Elipse 37"/>
+                <wp:cNvGraphicFramePr/>
+                <a:graphic xmlns:a="http://schemas.openxmlformats.org/drawingml/2006/main">
+                  <a:graphicData uri="http://schemas.microsoft.com/office/word/2010/wordprocessingShape">
+                    <wps:wsp>
+                      <wps:cNvSpPr/>
+                      <wps:spPr>
+                        <a:xfrm>
+                          <a:off x="0" y="0"/>
+                          <a:ext cx="304800" cy="304800"/>
+                        </a:xfrm>
+                        <a:prstGeom prst="ellipse">
+                          <a:avLst/>
+                        </a:prstGeom>
+                        <a:solidFill>
+                          <a:srgbClr val="FFC000"/>
+                        </a:solidFill>
+                      </wps:spPr>
+                      <wps:style>
+                        <a:lnRef idx="2">
+                          <a:schemeClr val="accent1">
+                            <a:shade val="50000"/>
+                          </a:schemeClr>
+                        </a:lnRef>
+                        <a:fillRef idx="1">
+                          <a:schemeClr val="accent1"/>
+                        </a:fillRef>
+                        <a:effectRef idx="0">
+                          <a:schemeClr val="accent1"/>
+                        </a:effectRef>
+                        <a:fontRef idx="minor">
+                          <a:schemeClr val="lt1"/>
+                        </a:fontRef>
+                      </wps:style>
+                      <wps:bodyPr rot="0" spcFirstLastPara="0" vertOverflow="overflow" horzOverflow="overflow" vert="horz" wrap="square" lIns="91440" tIns="45720" rIns="91440" bIns="45720" numCol="1" spcCol="0" rtlCol="0" fromWordArt="0" anchor="ctr" anchorCtr="0" forceAA="0" compatLnSpc="1">
+                        <a:prstTxWarp prst="textNoShape">
+                          <a:avLst/>
+                        </a:prstTxWarp>
+                        <a:noAutofit/>
+                      </wps:bodyPr>
+                    </wps:wsp>
+                  </a:graphicData>
+                </a:graphic>
+                <wp14:sizeRelH relativeFrom="margin">
+                  <wp14:pctWidth>0</wp14:pctWidth>
+                </wp14:sizeRelH>
+                <wp14:sizeRelV relativeFrom="margin">
+                  <wp14:pctHeight>0</wp14:pctHeight>
+                </wp14:sizeRelV>
+              </wp:anchor>
+            </w:drawing>
+          </mc:Choice>
+          <mc:Fallback>
+            <w:pict>
+              <v:oval w14:anchorId="3483FA8C" id="Elipse 37" o:spid="_x0000_s1026" style="position:absolute;margin-left:51.95pt;margin-top:128.15pt;width:24pt;height:24pt;z-index:251793408;visibility:visible;mso-wrap-style:square;mso-width-percent:0;mso-height-percent:0;mso-wrap-distance-left:9pt;mso-wrap-distance-top:0;mso-wrap-distance-right:9pt;mso-wrap-distance-bottom:0;mso-position-horizontal:absolute;mso-position-horizontal-relative:text;mso-position-vertical:absolute;mso-position-vertical-relative:text;mso-width-percent:0;mso-height-percent:0;mso-width-relative:margin;mso-height-relative:margin;v-text-anchor:middle" o:gfxdata="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" fillcolor="#ffc000" strokecolor="#1f3763 [1604]" strokeweight="1pt">
+                <v:stroke joinstyle="miter"/>
+              </v:oval>
+            </w:pict>
+          </mc:Fallback>
+        </mc:AlternateContent>
+      </w:r>
+      <w:r>
+        <w:rPr>
+          <w:noProof/>
+        </w:rPr>
+        <mc:AlternateContent>
+          <mc:Choice Requires="wps">
+            <w:drawing>
               <wp:anchor distT="0" distB="0" distL="114300" distR="114300" simplePos="0" relativeHeight="251734016" behindDoc="0" locked="0" layoutInCell="1" allowOverlap="1" wp14:anchorId="6C90186F" wp14:editId="39CF5FD0">
                 <wp:simplePos x="0" y="0"/>
                 <wp:positionH relativeFrom="column">
@@ -859,7 +1102,7 @@
               </wp:anchor>
             </w:drawing>
           </mc:Choice>
-          <mc:Fallback>
+          <mc:Fallback xmlns:oel="http://schemas.microsoft.com/office/2019/extlst">
             <w:pict>
               <v:oval w14:anchorId="53447C4B" id="Elipse 38" o:spid="_x0000_s1026" style="position:absolute;margin-left:52.95pt;margin-top:460.15pt;width:24pt;height:24pt;z-index:251734016;visibility:visible;mso-wrap-style:square;mso-width-percent:0;mso-height-percent:0;mso-wrap-distance-left:9pt;mso-wrap-distance-top:0;mso-wrap-distance-right:9pt;mso-wrap-distance-bottom:0;mso-position-horizontal:absolute;mso-position-horizontal-relative:text;mso-position-vertical:absolute;mso-position-vertical-relative:text;mso-width-percent:0;mso-height-percent:0;mso-width-relative:margin;mso-height-relative:margin;v-text-anchor:middle" o:gfxdata="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" fillcolor="#4472c4 [3204]" strokecolor="#1f3763 [1604]" strokeweight="1pt">
                 <v:stroke joinstyle="miter"/>
@@ -935,7 +1178,7 @@
               </wp:anchor>
             </w:drawing>
           </mc:Choice>
-          <mc:Fallback>
+          <mc:Fallback xmlns:oel="http://schemas.microsoft.com/office/2019/extlst">
             <w:pict>
               <v:oval w14:anchorId="0CE92640" id="Elipse 37" o:spid="_x0000_s1026" style="position:absolute;margin-left:43.2pt;margin-top:169.9pt;width:24pt;height:24pt;z-index:251731968;visibility:visible;mso-wrap-style:square;mso-width-percent:0;mso-height-percent:0;mso-wrap-distance-left:9pt;mso-wrap-distance-top:0;mso-wrap-distance-right:9pt;mso-wrap-distance-bottom:0;mso-position-horizontal:absolute;mso-position-horizontal-relative:text;mso-position-vertical:absolute;mso-position-vertical-relative:text;mso-width-percent:0;mso-height-percent:0;mso-width-relative:margin;mso-height-relative:margin;v-text-anchor:middle" o:gfxdata="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" fillcolor="#4472c4 [3204]" strokecolor="#1f3763 [1604]" strokeweight="1pt">
                 <v:stroke joinstyle="miter"/>
@@ -1079,13 +1322,13 @@
         <mc:AlternateContent>
           <mc:Choice Requires="wps">
             <w:drawing>
-              <wp:anchor distT="0" distB="0" distL="114300" distR="114300" simplePos="0" relativeHeight="251738112" behindDoc="0" locked="0" layoutInCell="1" allowOverlap="1" wp14:anchorId="0573A04E" wp14:editId="1AA53BF2">
+              <wp:anchor distT="0" distB="0" distL="114300" distR="114300" simplePos="0" relativeHeight="251738112" behindDoc="0" locked="0" layoutInCell="1" allowOverlap="1" wp14:anchorId="0573A04E" wp14:editId="6BFFFCDF">
                 <wp:simplePos x="0" y="0"/>
                 <wp:positionH relativeFrom="column">
-                  <wp:posOffset>586740</wp:posOffset>
+                  <wp:posOffset>589915</wp:posOffset>
                 </wp:positionH>
                 <wp:positionV relativeFrom="paragraph">
-                  <wp:posOffset>2814955</wp:posOffset>
+                  <wp:posOffset>2818130</wp:posOffset>
                 </wp:positionV>
                 <wp:extent cx="304800" cy="304800"/>
                 <wp:effectExtent l="0" t="0" r="19050" b="19050"/>
@@ -1104,6 +1347,9 @@
                         <a:prstGeom prst="ellipse">
                           <a:avLst/>
                         </a:prstGeom>
+                        <a:solidFill>
+                          <a:srgbClr val="FF0000"/>
+                        </a:solidFill>
                       </wps:spPr>
                       <wps:style>
                         <a:lnRef idx="2">
@@ -1141,7 +1387,7 @@
           </mc:Choice>
           <mc:Fallback>
             <w:pict>
-              <v:oval w14:anchorId="2EC60932" id="Elipse 40" o:spid="_x0000_s1026" style="position:absolute;margin-left:46.2pt;margin-top:221.65pt;width:24pt;height:24pt;z-index:251738112;visibility:visible;mso-wrap-style:square;mso-width-percent:0;mso-height-percent:0;mso-wrap-distance-left:9pt;mso-wrap-distance-top:0;mso-wrap-distance-right:9pt;mso-wrap-distance-bottom:0;mso-position-horizontal:absolute;mso-position-horizontal-relative:text;mso-position-vertical:absolute;mso-position-vertical-relative:text;mso-width-percent:0;mso-height-percent:0;mso-width-relative:margin;mso-height-relative:margin;v-text-anchor:middle" o:gfxdata="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" fillcolor="#4472c4 [3204]" strokecolor="#1f3763 [1604]" strokeweight="1pt">
+              <v:oval w14:anchorId="288CEC8F" id="Elipse 40" o:spid="_x0000_s1026" style="position:absolute;margin-left:46.45pt;margin-top:221.9pt;width:24pt;height:24pt;z-index:251738112;visibility:visible;mso-wrap-style:square;mso-width-percent:0;mso-height-percent:0;mso-wrap-distance-left:9pt;mso-wrap-distance-top:0;mso-wrap-distance-right:9pt;mso-wrap-distance-bottom:0;mso-position-horizontal:absolute;mso-position-horizontal-relative:text;mso-position-vertical:absolute;mso-position-vertical-relative:text;mso-width-percent:0;mso-height-percent:0;mso-width-relative:margin;mso-height-relative:margin;v-text-anchor:middle" o:gfxdata="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" fillcolor="red" strokecolor="#1f3763 [1604]" strokeweight="1pt">
                 <v:stroke joinstyle="miter"/>
               </v:oval>
             </w:pict>
@@ -1155,7 +1401,7 @@
         <mc:AlternateContent>
           <mc:Choice Requires="wps">
             <w:drawing>
-              <wp:anchor distT="0" distB="0" distL="114300" distR="114300" simplePos="0" relativeHeight="251736064" behindDoc="0" locked="0" layoutInCell="1" allowOverlap="1" wp14:anchorId="74FEE75F" wp14:editId="2B38F4E6">
+              <wp:anchor distT="0" distB="0" distL="114300" distR="114300" simplePos="0" relativeHeight="251736064" behindDoc="0" locked="0" layoutInCell="1" allowOverlap="1" wp14:anchorId="74FEE75F" wp14:editId="78DC77C5">
                 <wp:simplePos x="0" y="0"/>
                 <wp:positionH relativeFrom="column">
                   <wp:posOffset>615315</wp:posOffset>
@@ -1180,6 +1426,9 @@
                         <a:prstGeom prst="ellipse">
                           <a:avLst/>
                         </a:prstGeom>
+                        <a:solidFill>
+                          <a:srgbClr val="FF0000"/>
+                        </a:solidFill>
                       </wps:spPr>
                       <wps:style>
                         <a:lnRef idx="2">
@@ -1217,7 +1466,7 @@
           </mc:Choice>
           <mc:Fallback>
             <w:pict>
-              <v:oval w14:anchorId="097AFB30" id="Elipse 39" o:spid="_x0000_s1026" style="position:absolute;margin-left:48.45pt;margin-top:179.65pt;width:24pt;height:24pt;z-index:251736064;visibility:visible;mso-wrap-style:square;mso-width-percent:0;mso-height-percent:0;mso-wrap-distance-left:9pt;mso-wrap-distance-top:0;mso-wrap-distance-right:9pt;mso-wrap-distance-bottom:0;mso-position-horizontal:absolute;mso-position-horizontal-relative:text;mso-position-vertical:absolute;mso-position-vertical-relative:text;mso-width-percent:0;mso-height-percent:0;mso-width-relative:margin;mso-height-relative:margin;v-text-anchor:middle" o:gfxdata="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" fillcolor="#4472c4 [3204]" strokecolor="#1f3763 [1604]" strokeweight="1pt">
+              <v:oval w14:anchorId="2F466639" id="Elipse 39" o:spid="_x0000_s1026" style="position:absolute;margin-left:48.45pt;margin-top:179.65pt;width:24pt;height:24pt;z-index:251736064;visibility:visible;mso-wrap-style:square;mso-width-percent:0;mso-height-percent:0;mso-wrap-distance-left:9pt;mso-wrap-distance-top:0;mso-wrap-distance-right:9pt;mso-wrap-distance-bottom:0;mso-position-horizontal:absolute;mso-position-horizontal-relative:text;mso-position-vertical:absolute;mso-position-vertical-relative:text;mso-width-percent:0;mso-height-percent:0;mso-width-relative:margin;mso-height-relative:margin;v-text-anchor:middle" o:gfxdata="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" fillcolor="red" strokecolor="#1f3763 [1604]" strokeweight="1pt">
                 <v:stroke joinstyle="miter"/>
               </v:oval>
             </w:pict>
@@ -1281,7 +1530,7 @@
         <mc:AlternateContent>
           <mc:Choice Requires="wps">
             <w:drawing>
-              <wp:anchor distT="0" distB="0" distL="114300" distR="114300" simplePos="0" relativeHeight="251740160" behindDoc="0" locked="0" layoutInCell="1" allowOverlap="1" wp14:anchorId="3EC2B2AE" wp14:editId="102811DC">
+              <wp:anchor distT="0" distB="0" distL="114300" distR="114300" simplePos="0" relativeHeight="251740160" behindDoc="0" locked="0" layoutInCell="1" allowOverlap="1" wp14:anchorId="3EC2B2AE" wp14:editId="730C5C19">
                 <wp:simplePos x="0" y="0"/>
                 <wp:positionH relativeFrom="column">
                   <wp:posOffset>615315</wp:posOffset>
@@ -1306,6 +1555,9 @@
                         <a:prstGeom prst="ellipse">
                           <a:avLst/>
                         </a:prstGeom>
+                        <a:solidFill>
+                          <a:srgbClr val="FF0000"/>
+                        </a:solidFill>
                       </wps:spPr>
                       <wps:style>
                         <a:lnRef idx="2">
@@ -1343,7 +1595,7 @@
           </mc:Choice>
           <mc:Fallback>
             <w:pict>
-              <v:oval w14:anchorId="21D60D58" id="Elipse 41" o:spid="_x0000_s1026" style="position:absolute;margin-left:48.45pt;margin-top:83.3pt;width:24pt;height:24pt;z-index:251740160;visibility:visible;mso-wrap-style:square;mso-width-percent:0;mso-height-percent:0;mso-wrap-distance-left:9pt;mso-wrap-distance-top:0;mso-wrap-distance-right:9pt;mso-wrap-distance-bottom:0;mso-position-horizontal:absolute;mso-position-horizontal-relative:text;mso-position-vertical:absolute;mso-position-vertical-relative:text;mso-width-percent:0;mso-height-percent:0;mso-width-relative:margin;mso-height-relative:margin;v-text-anchor:middle" o:gfxdata="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" fillcolor="#4472c4 [3204]" strokecolor="#1f3763 [1604]" strokeweight="1pt">
+              <v:oval w14:anchorId="6BC0A6C3" id="Elipse 41" o:spid="_x0000_s1026" style="position:absolute;margin-left:48.45pt;margin-top:83.3pt;width:24pt;height:24pt;z-index:251740160;visibility:visible;mso-wrap-style:square;mso-width-percent:0;mso-height-percent:0;mso-wrap-distance-left:9pt;mso-wrap-distance-top:0;mso-wrap-distance-right:9pt;mso-wrap-distance-bottom:0;mso-position-horizontal:absolute;mso-position-horizontal-relative:text;mso-position-vertical:absolute;mso-position-vertical-relative:text;mso-width-percent:0;mso-height-percent:0;mso-width-relative:margin;mso-height-relative:margin;v-text-anchor:middle" o:gfxdata="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" fillcolor="red" strokecolor="#1f3763 [1604]" strokeweight="1pt">
                 <v:stroke joinstyle="miter"/>
               </v:oval>
             </w:pict>
@@ -1478,7 +1730,7 @@
               </wp:anchor>
             </w:drawing>
           </mc:Choice>
-          <mc:Fallback>
+          <mc:Fallback xmlns:oel="http://schemas.microsoft.com/office/2019/extlst">
             <w:pict>
               <v:oval w14:anchorId="177ECCA9" id="Elipse 61" o:spid="_x0000_s1026" style="position:absolute;margin-left:40.95pt;margin-top:175.15pt;width:24pt;height:24pt;z-index:251781120;visibility:visible;mso-wrap-style:square;mso-width-percent:0;mso-height-percent:0;mso-wrap-distance-left:9pt;mso-wrap-distance-top:0;mso-wrap-distance-right:9pt;mso-wrap-distance-bottom:0;mso-position-horizontal:absolute;mso-position-horizontal-relative:text;mso-position-vertical:absolute;mso-position-vertical-relative:text;mso-width-percent:0;mso-height-percent:0;mso-width-relative:margin;mso-height-relative:margin;v-text-anchor:middle" o:gfxdata="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" fillcolor="#70ad47 [3209]" strokecolor="#1f3763 [1604]" strokeweight="1pt">
                 <v:stroke joinstyle="miter"/>
@@ -1544,7 +1796,7 @@
         <mc:AlternateContent>
           <mc:Choice Requires="wps">
             <w:drawing>
-              <wp:anchor distT="0" distB="0" distL="114300" distR="114300" simplePos="0" relativeHeight="251742208" behindDoc="0" locked="0" layoutInCell="1" allowOverlap="1" wp14:anchorId="10DF47AB" wp14:editId="6CB51A12">
+              <wp:anchor distT="0" distB="0" distL="114300" distR="114300" simplePos="0" relativeHeight="251742208" behindDoc="0" locked="0" layoutInCell="1" allowOverlap="1" wp14:anchorId="10DF47AB" wp14:editId="763930D7">
                 <wp:simplePos x="0" y="0"/>
                 <wp:positionH relativeFrom="column">
                   <wp:posOffset>609600</wp:posOffset>
@@ -1569,6 +1821,9 @@
                         <a:prstGeom prst="ellipse">
                           <a:avLst/>
                         </a:prstGeom>
+                        <a:solidFill>
+                          <a:srgbClr val="FF0000"/>
+                        </a:solidFill>
                       </wps:spPr>
                       <wps:style>
                         <a:lnRef idx="2">
@@ -1606,7 +1861,7 @@
           </mc:Choice>
           <mc:Fallback>
             <w:pict>
-              <v:oval w14:anchorId="1F8C3FD4" id="Elipse 42" o:spid="_x0000_s1026" style="position:absolute;margin-left:48pt;margin-top:376.45pt;width:24pt;height:24pt;z-index:251742208;visibility:visible;mso-wrap-style:square;mso-width-percent:0;mso-height-percent:0;mso-wrap-distance-left:9pt;mso-wrap-distance-top:0;mso-wrap-distance-right:9pt;mso-wrap-distance-bottom:0;mso-position-horizontal:absolute;mso-position-horizontal-relative:text;mso-position-vertical:absolute;mso-position-vertical-relative:text;mso-width-percent:0;mso-height-percent:0;mso-width-relative:margin;mso-height-relative:margin;v-text-anchor:middle" o:gfxdata="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" fillcolor="#4472c4 [3204]" strokecolor="#1f3763 [1604]" strokeweight="1pt">
+              <v:oval w14:anchorId="6B37D532" id="Elipse 42" o:spid="_x0000_s1026" style="position:absolute;margin-left:48pt;margin-top:376.45pt;width:24pt;height:24pt;z-index:251742208;visibility:visible;mso-wrap-style:square;mso-width-percent:0;mso-height-percent:0;mso-wrap-distance-left:9pt;mso-wrap-distance-top:0;mso-wrap-distance-right:9pt;mso-wrap-distance-bottom:0;mso-position-horizontal:absolute;mso-position-horizontal-relative:text;mso-position-vertical:absolute;mso-position-vertical-relative:text;mso-width-percent:0;mso-height-percent:0;mso-width-relative:margin;mso-height-relative:margin;v-text-anchor:middle" o:gfxdata="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" fillcolor="red" strokecolor="#1f3763 [1604]" strokeweight="1pt">
                 <v:stroke joinstyle="miter"/>
               </v:oval>
             </w:pict>
@@ -1740,7 +1995,7 @@
               </wp:anchor>
             </w:drawing>
           </mc:Choice>
-          <mc:Fallback>
+          <mc:Fallback xmlns:oel="http://schemas.microsoft.com/office/2019/extlst">
             <w:pict>
               <v:oval w14:anchorId="70F8A7F1" id="Elipse 43" o:spid="_x0000_s1026" style="position:absolute;margin-left:47.7pt;margin-top:205.9pt;width:24pt;height:24pt;z-index:251744256;visibility:visible;mso-wrap-style:square;mso-width-percent:0;mso-height-percent:0;mso-wrap-distance-left:9pt;mso-wrap-distance-top:0;mso-wrap-distance-right:9pt;mso-wrap-distance-bottom:0;mso-position-horizontal:absolute;mso-position-horizontal-relative:text;mso-position-vertical:absolute;mso-position-vertical-relative:text;mso-width-percent:0;mso-height-percent:0;mso-width-relative:margin;mso-height-relative:margin;v-text-anchor:middle" o:gfxdata="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" fillcolor="#70ad47 [3209]" strokecolor="#1f3763 [1604]" strokeweight="1pt">
                 <v:stroke joinstyle="miter"/>
@@ -1869,7 +2124,7 @@
               </wp:anchor>
             </w:drawing>
           </mc:Choice>
-          <mc:Fallback>
+          <mc:Fallback xmlns:oel="http://schemas.microsoft.com/office/2019/extlst">
             <w:pict>
               <v:oval w14:anchorId="270F6102" id="Elipse 44" o:spid="_x0000_s1026" style="position:absolute;margin-left:47.7pt;margin-top:235.3pt;width:24pt;height:24pt;z-index:251746304;visibility:visible;mso-wrap-style:square;mso-width-percent:0;mso-height-percent:0;mso-wrap-distance-left:9pt;mso-wrap-distance-top:0;mso-wrap-distance-right:9pt;mso-wrap-distance-bottom:0;mso-position-horizontal:absolute;mso-position-horizontal-relative:text;mso-position-vertical:absolute;mso-position-vertical-relative:text;mso-width-percent:0;mso-height-percent:0;mso-width-relative:margin;mso-height-relative:margin;v-text-anchor:middle" o:gfxdata="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" fillcolor="#70ad47 [3209]" strokecolor="#1f3763 [1604]" strokeweight="1pt">
                 <v:stroke joinstyle="miter"/>
@@ -1942,7 +2197,7 @@
         <mc:AlternateContent>
           <mc:Choice Requires="wps">
             <w:drawing>
-              <wp:anchor distT="0" distB="0" distL="114300" distR="114300" simplePos="0" relativeHeight="251750400" behindDoc="0" locked="0" layoutInCell="1" allowOverlap="1" wp14:anchorId="37FC5A09" wp14:editId="5CC87BEC">
+              <wp:anchor distT="0" distB="0" distL="114300" distR="114300" simplePos="0" relativeHeight="251750400" behindDoc="0" locked="0" layoutInCell="1" allowOverlap="1" wp14:anchorId="37FC5A09" wp14:editId="781609F8">
                 <wp:simplePos x="0" y="0"/>
                 <wp:positionH relativeFrom="column">
                   <wp:posOffset>634365</wp:posOffset>
@@ -1967,6 +2222,9 @@
                         <a:prstGeom prst="ellipse">
                           <a:avLst/>
                         </a:prstGeom>
+                        <a:solidFill>
+                          <a:srgbClr val="FF0000"/>
+                        </a:solidFill>
                       </wps:spPr>
                       <wps:style>
                         <a:lnRef idx="2">
@@ -2004,7 +2262,7 @@
           </mc:Choice>
           <mc:Fallback>
             <w:pict>
-              <v:oval w14:anchorId="3AC4DF9B" id="Elipse 46" o:spid="_x0000_s1026" style="position:absolute;margin-left:49.95pt;margin-top:477.4pt;width:24pt;height:24pt;z-index:251750400;visibility:visible;mso-wrap-style:square;mso-width-percent:0;mso-height-percent:0;mso-wrap-distance-left:9pt;mso-wrap-distance-top:0;mso-wrap-distance-right:9pt;mso-wrap-distance-bottom:0;mso-position-horizontal:absolute;mso-position-horizontal-relative:text;mso-position-vertical:absolute;mso-position-vertical-relative:text;mso-width-percent:0;mso-height-percent:0;mso-width-relative:margin;mso-height-relative:margin;v-text-anchor:middle" o:gfxdata="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" fillcolor="#4472c4 [3204]" strokecolor="#1f3763 [1604]" strokeweight="1pt">
+              <v:oval w14:anchorId="4B3AB98B" id="Elipse 46" o:spid="_x0000_s1026" style="position:absolute;margin-left:49.95pt;margin-top:477.4pt;width:24pt;height:24pt;z-index:251750400;visibility:visible;mso-wrap-style:square;mso-width-percent:0;mso-height-percent:0;mso-wrap-distance-left:9pt;mso-wrap-distance-top:0;mso-wrap-distance-right:9pt;mso-wrap-distance-bottom:0;mso-position-horizontal:absolute;mso-position-horizontal-relative:text;mso-position-vertical:absolute;mso-position-vertical-relative:text;mso-width-percent:0;mso-height-percent:0;mso-width-relative:margin;mso-height-relative:margin;v-text-anchor:middle" o:gfxdata="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" fillcolor="red" strokecolor="#1f3763 [1604]" strokeweight="1pt">
                 <v:stroke joinstyle="miter"/>
               </v:oval>
             </w:pict>
@@ -2081,7 +2339,7 @@
               </wp:anchor>
             </w:drawing>
           </mc:Choice>
-          <mc:Fallback>
+          <mc:Fallback xmlns:oel="http://schemas.microsoft.com/office/2019/extlst">
             <w:pict>
               <v:oval w14:anchorId="6D5A3428" id="Elipse 45" o:spid="_x0000_s1026" style="position:absolute;margin-left:44.7pt;margin-top:280.9pt;width:24pt;height:24pt;z-index:251748352;visibility:visible;mso-wrap-style:square;mso-width-percent:0;mso-height-percent:0;mso-wrap-distance-left:9pt;mso-wrap-distance-top:0;mso-wrap-distance-right:9pt;mso-wrap-distance-bottom:0;mso-position-horizontal:absolute;mso-position-horizontal-relative:text;mso-position-vertical:absolute;mso-position-vertical-relative:text;mso-width-percent:0;mso-height-percent:0;mso-width-relative:margin;mso-height-relative:margin;v-text-anchor:middle" o:gfxdata="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" fillcolor="#70ad47 [3209]" strokecolor="#1f3763 [1604]" strokeweight="1pt">
                 <v:stroke joinstyle="miter"/>
@@ -2198,7 +2456,7 @@
         <mc:AlternateContent>
           <mc:Choice Requires="wps">
             <w:drawing>
-              <wp:anchor distT="0" distB="0" distL="114300" distR="114300" simplePos="0" relativeHeight="251752448" behindDoc="0" locked="0" layoutInCell="1" allowOverlap="1" wp14:anchorId="46D73241" wp14:editId="128685E6">
+              <wp:anchor distT="0" distB="0" distL="114300" distR="114300" simplePos="0" relativeHeight="251752448" behindDoc="0" locked="0" layoutInCell="1" allowOverlap="1" wp14:anchorId="46D73241" wp14:editId="00895586">
                 <wp:simplePos x="0" y="0"/>
                 <wp:positionH relativeFrom="column">
                   <wp:posOffset>681990</wp:posOffset>
@@ -2223,6 +2481,9 @@
                         <a:prstGeom prst="ellipse">
                           <a:avLst/>
                         </a:prstGeom>
+                        <a:solidFill>
+                          <a:srgbClr val="FF0000"/>
+                        </a:solidFill>
                       </wps:spPr>
                       <wps:style>
                         <a:lnRef idx="2">
@@ -2260,7 +2521,7 @@
           </mc:Choice>
           <mc:Fallback>
             <w:pict>
-              <v:oval w14:anchorId="4501411F" id="Elipse 47" o:spid="_x0000_s1026" style="position:absolute;margin-left:53.7pt;margin-top:174.4pt;width:24pt;height:24pt;z-index:251752448;visibility:visible;mso-wrap-style:square;mso-width-percent:0;mso-height-percent:0;mso-wrap-distance-left:9pt;mso-wrap-distance-top:0;mso-wrap-distance-right:9pt;mso-wrap-distance-bottom:0;mso-position-horizontal:absolute;mso-position-horizontal-relative:text;mso-position-vertical:absolute;mso-position-vertical-relative:text;mso-width-percent:0;mso-height-percent:0;mso-width-relative:margin;mso-height-relative:margin;v-text-anchor:middle" o:gfxdata="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" fillcolor="#4472c4 [3204]" strokecolor="#1f3763 [1604]" strokeweight="1pt">
+              <v:oval w14:anchorId="5DF64DE1" id="Elipse 47" o:spid="_x0000_s1026" style="position:absolute;margin-left:53.7pt;margin-top:174.4pt;width:24pt;height:24pt;z-index:251752448;visibility:visible;mso-wrap-style:square;mso-width-percent:0;mso-height-percent:0;mso-wrap-distance-left:9pt;mso-wrap-distance-top:0;mso-wrap-distance-right:9pt;mso-wrap-distance-bottom:0;mso-position-horizontal:absolute;mso-position-horizontal-relative:text;mso-position-vertical:absolute;mso-position-vertical-relative:text;mso-width-percent:0;mso-height-percent:0;mso-width-relative:margin;mso-height-relative:margin;v-text-anchor:middle" o:gfxdata="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" fillcolor="red" strokecolor="#1f3763 [1604]" strokeweight="1pt">
                 <v:stroke joinstyle="miter"/>
               </v:oval>
             </w:pict>
@@ -2324,7 +2585,7 @@
         <mc:AlternateContent>
           <mc:Choice Requires="wps">
             <w:drawing>
-              <wp:anchor distT="0" distB="0" distL="114300" distR="114300" simplePos="0" relativeHeight="251785216" behindDoc="0" locked="0" layoutInCell="1" allowOverlap="1" wp14:anchorId="01077685" wp14:editId="5ECFE19F">
+              <wp:anchor distT="0" distB="0" distL="114300" distR="114300" simplePos="0" relativeHeight="251785216" behindDoc="0" locked="0" layoutInCell="1" allowOverlap="1" wp14:anchorId="01077685" wp14:editId="1000A108">
                 <wp:simplePos x="0" y="0"/>
                 <wp:positionH relativeFrom="column">
                   <wp:posOffset>653415</wp:posOffset>
@@ -2349,6 +2610,9 @@
                         <a:prstGeom prst="ellipse">
                           <a:avLst/>
                         </a:prstGeom>
+                        <a:solidFill>
+                          <a:srgbClr val="FF0000"/>
+                        </a:solidFill>
                       </wps:spPr>
                       <wps:style>
                         <a:lnRef idx="2">
@@ -2386,7 +2650,7 @@
           </mc:Choice>
           <mc:Fallback>
             <w:pict>
-              <v:oval w14:anchorId="570878A3" id="Elipse 63" o:spid="_x0000_s1026" style="position:absolute;margin-left:51.45pt;margin-top:475.9pt;width:24pt;height:24pt;z-index:251785216;visibility:visible;mso-wrap-style:square;mso-width-percent:0;mso-height-percent:0;mso-wrap-distance-left:9pt;mso-wrap-distance-top:0;mso-wrap-distance-right:9pt;mso-wrap-distance-bottom:0;mso-position-horizontal:absolute;mso-position-horizontal-relative:text;mso-position-vertical:absolute;mso-position-vertical-relative:text;mso-width-percent:0;mso-height-percent:0;mso-width-relative:margin;mso-height-relative:margin;v-text-anchor:middle" o:gfxdata="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" fillcolor="#4472c4 [3204]" strokecolor="#1f3763 [1604]" strokeweight="1pt">
+              <v:oval w14:anchorId="538DE217" id="Elipse 63" o:spid="_x0000_s1026" style="position:absolute;margin-left:51.45pt;margin-top:475.9pt;width:24pt;height:24pt;z-index:251785216;visibility:visible;mso-wrap-style:square;mso-width-percent:0;mso-height-percent:0;mso-wrap-distance-left:9pt;mso-wrap-distance-top:0;mso-wrap-distance-right:9pt;mso-wrap-distance-bottom:0;mso-position-horizontal:absolute;mso-position-horizontal-relative:text;mso-position-vertical:absolute;mso-position-vertical-relative:text;mso-width-percent:0;mso-height-percent:0;mso-width-relative:margin;mso-height-relative:margin;v-text-anchor:middle" o:gfxdata="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" fillcolor="red" strokecolor="#1f3763 [1604]" strokeweight="1pt">
                 <v:stroke joinstyle="miter"/>
               </v:oval>
             </w:pict>
@@ -2400,7 +2664,7 @@
         <mc:AlternateContent>
           <mc:Choice Requires="wps">
             <w:drawing>
-              <wp:anchor distT="0" distB="0" distL="114300" distR="114300" simplePos="0" relativeHeight="251783168" behindDoc="0" locked="0" layoutInCell="1" allowOverlap="1" wp14:anchorId="67329BEF" wp14:editId="493548AA">
+              <wp:anchor distT="0" distB="0" distL="114300" distR="114300" simplePos="0" relativeHeight="251783168" behindDoc="0" locked="0" layoutInCell="1" allowOverlap="1" wp14:anchorId="67329BEF" wp14:editId="2FA2B4D8">
                 <wp:simplePos x="0" y="0"/>
                 <wp:positionH relativeFrom="column">
                   <wp:posOffset>653415</wp:posOffset>
@@ -2425,6 +2689,9 @@
                         <a:prstGeom prst="ellipse">
                           <a:avLst/>
                         </a:prstGeom>
+                        <a:solidFill>
+                          <a:srgbClr val="FF0000"/>
+                        </a:solidFill>
                       </wps:spPr>
                       <wps:style>
                         <a:lnRef idx="2">
@@ -2462,7 +2729,7 @@
           </mc:Choice>
           <mc:Fallback>
             <w:pict>
-              <v:oval w14:anchorId="011038F3" id="Elipse 62" o:spid="_x0000_s1026" style="position:absolute;margin-left:51.45pt;margin-top:349.15pt;width:24pt;height:24pt;z-index:251783168;visibility:visible;mso-wrap-style:square;mso-width-percent:0;mso-height-percent:0;mso-wrap-distance-left:9pt;mso-wrap-distance-top:0;mso-wrap-distance-right:9pt;mso-wrap-distance-bottom:0;mso-position-horizontal:absolute;mso-position-horizontal-relative:text;mso-position-vertical:absolute;mso-position-vertical-relative:text;mso-width-percent:0;mso-height-percent:0;mso-width-relative:margin;mso-height-relative:margin;v-text-anchor:middle" o:gfxdata="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" fillcolor="#4472c4 [3204]" strokecolor="#1f3763 [1604]" strokeweight="1pt">
+              <v:oval w14:anchorId="3E5E6F15" id="Elipse 62" o:spid="_x0000_s1026" style="position:absolute;margin-left:51.45pt;margin-top:349.15pt;width:24pt;height:24pt;z-index:251783168;visibility:visible;mso-wrap-style:square;mso-width-percent:0;mso-height-percent:0;mso-wrap-distance-left:9pt;mso-wrap-distance-top:0;mso-wrap-distance-right:9pt;mso-wrap-distance-bottom:0;mso-position-horizontal:absolute;mso-position-horizontal-relative:text;mso-position-vertical:absolute;mso-position-vertical-relative:text;mso-width-percent:0;mso-height-percent:0;mso-width-relative:margin;mso-height-relative:margin;v-text-anchor:middle" o:gfxdata="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" fillcolor="red" strokecolor="#1f3763 [1604]" strokeweight="1pt">
                 <v:stroke joinstyle="miter"/>
               </v:oval>
             </w:pict>
@@ -2581,7 +2848,7 @@
         <mc:AlternateContent>
           <mc:Choice Requires="wps">
             <w:drawing>
-              <wp:anchor distT="0" distB="0" distL="114300" distR="114300" simplePos="0" relativeHeight="251754496" behindDoc="0" locked="0" layoutInCell="1" allowOverlap="1" wp14:anchorId="3E30DFE0" wp14:editId="05986988">
+              <wp:anchor distT="0" distB="0" distL="114300" distR="114300" simplePos="0" relativeHeight="251754496" behindDoc="0" locked="0" layoutInCell="1" allowOverlap="1" wp14:anchorId="3E30DFE0" wp14:editId="032E77BB">
                 <wp:simplePos x="0" y="0"/>
                 <wp:positionH relativeFrom="column">
                   <wp:posOffset>552450</wp:posOffset>
@@ -2606,6 +2873,9 @@
                         <a:prstGeom prst="ellipse">
                           <a:avLst/>
                         </a:prstGeom>
+                        <a:solidFill>
+                          <a:srgbClr val="FF0000"/>
+                        </a:solidFill>
                       </wps:spPr>
                       <wps:style>
                         <a:lnRef idx="2">
@@ -2643,7 +2913,7 @@
           </mc:Choice>
           <mc:Fallback>
             <w:pict>
-              <v:oval w14:anchorId="2E0E7D23" id="Elipse 48" o:spid="_x0000_s1026" style="position:absolute;margin-left:43.5pt;margin-top:190.45pt;width:24pt;height:24pt;z-index:251754496;visibility:visible;mso-wrap-style:square;mso-width-percent:0;mso-height-percent:0;mso-wrap-distance-left:9pt;mso-wrap-distance-top:0;mso-wrap-distance-right:9pt;mso-wrap-distance-bottom:0;mso-position-horizontal:absolute;mso-position-horizontal-relative:text;mso-position-vertical:absolute;mso-position-vertical-relative:text;mso-width-percent:0;mso-height-percent:0;mso-width-relative:margin;mso-height-relative:margin;v-text-anchor:middle" o:gfxdata="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" fillcolor="#4472c4 [3204]" strokecolor="#1f3763 [1604]" strokeweight="1pt">
+              <v:oval w14:anchorId="2A454EBA" id="Elipse 48" o:spid="_x0000_s1026" style="position:absolute;margin-left:43.5pt;margin-top:190.45pt;width:24pt;height:24pt;z-index:251754496;visibility:visible;mso-wrap-style:square;mso-width-percent:0;mso-height-percent:0;mso-wrap-distance-left:9pt;mso-wrap-distance-top:0;mso-wrap-distance-right:9pt;mso-wrap-distance-bottom:0;mso-position-horizontal:absolute;mso-position-horizontal-relative:text;mso-position-vertical:absolute;mso-position-vertical-relative:text;mso-width-percent:0;mso-height-percent:0;mso-width-relative:margin;mso-height-relative:margin;v-text-anchor:middle" o:gfxdata="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" fillcolor="red" strokecolor="#1f3763 [1604]" strokeweight="1pt">
                 <v:stroke joinstyle="miter"/>
               </v:oval>
             </w:pict>
@@ -2772,7 +3042,7 @@
               </wp:anchor>
             </w:drawing>
           </mc:Choice>
-          <mc:Fallback>
+          <mc:Fallback xmlns:oel="http://schemas.microsoft.com/office/2019/extlst">
             <w:pict>
               <v:oval w14:anchorId="19A342B0" id="Elipse 49" o:spid="_x0000_s1026" style="position:absolute;margin-left:48.45pt;margin-top:547.9pt;width:24pt;height:24pt;z-index:251756544;visibility:visible;mso-wrap-style:square;mso-width-percent:0;mso-height-percent:0;mso-wrap-distance-left:9pt;mso-wrap-distance-top:0;mso-wrap-distance-right:9pt;mso-wrap-distance-bottom:0;mso-position-horizontal:absolute;mso-position-horizontal-relative:text;mso-position-vertical:absolute;mso-position-vertical-relative:text;mso-width-percent:0;mso-height-percent:0;mso-width-relative:margin;mso-height-relative:margin;v-text-anchor:middle" o:gfxdata="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" fillcolor="#70ad47 [3209]" strokecolor="#1f3763 [1604]" strokeweight="1pt">
                 <v:stroke joinstyle="miter"/>
@@ -2823,7 +3093,7 @@
         <mc:AlternateContent>
           <mc:Choice Requires="wps">
             <w:drawing>
-              <wp:anchor distT="0" distB="0" distL="114300" distR="114300" simplePos="0" relativeHeight="251758592" behindDoc="0" locked="0" layoutInCell="1" allowOverlap="1" wp14:anchorId="0B49D4D3" wp14:editId="3573940E">
+              <wp:anchor distT="0" distB="0" distL="114300" distR="114300" simplePos="0" relativeHeight="251758592" behindDoc="0" locked="0" layoutInCell="1" allowOverlap="1" wp14:anchorId="0B49D4D3" wp14:editId="28B3E52A">
                 <wp:simplePos x="0" y="0"/>
                 <wp:positionH relativeFrom="column">
                   <wp:posOffset>634365</wp:posOffset>
@@ -2848,6 +3118,9 @@
                         <a:prstGeom prst="ellipse">
                           <a:avLst/>
                         </a:prstGeom>
+                        <a:solidFill>
+                          <a:srgbClr val="FF0000"/>
+                        </a:solidFill>
                       </wps:spPr>
                       <wps:style>
                         <a:lnRef idx="2">
@@ -2885,7 +3158,7 @@
           </mc:Choice>
           <mc:Fallback>
             <w:pict>
-              <v:oval w14:anchorId="079E19D3" id="Elipse 50" o:spid="_x0000_s1026" style="position:absolute;margin-left:49.95pt;margin-top:177.4pt;width:24pt;height:24pt;z-index:251758592;visibility:visible;mso-wrap-style:square;mso-width-percent:0;mso-height-percent:0;mso-wrap-distance-left:9pt;mso-wrap-distance-top:0;mso-wrap-distance-right:9pt;mso-wrap-distance-bottom:0;mso-position-horizontal:absolute;mso-position-horizontal-relative:text;mso-position-vertical:absolute;mso-position-vertical-relative:text;mso-width-percent:0;mso-height-percent:0;mso-width-relative:margin;mso-height-relative:margin;v-text-anchor:middle" o:gfxdata="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" fillcolor="#4472c4 [3204]" strokecolor="#1f3763 [1604]" strokeweight="1pt">
+              <v:oval w14:anchorId="11B796DF" id="Elipse 50" o:spid="_x0000_s1026" style="position:absolute;margin-left:49.95pt;margin-top:177.4pt;width:24pt;height:24pt;z-index:251758592;visibility:visible;mso-wrap-style:square;mso-width-percent:0;mso-height-percent:0;mso-wrap-distance-left:9pt;mso-wrap-distance-top:0;mso-wrap-distance-right:9pt;mso-wrap-distance-bottom:0;mso-position-horizontal:absolute;mso-position-horizontal-relative:text;mso-position-vertical:absolute;mso-position-vertical-relative:text;mso-width-percent:0;mso-height-percent:0;mso-width-relative:margin;mso-height-relative:margin;v-text-anchor:middle" o:gfxdata="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" fillcolor="red" strokecolor="#1f3763 [1604]" strokeweight="1pt">
                 <v:stroke joinstyle="miter"/>
               </v:oval>
             </w:pict>
@@ -2949,7 +3222,7 @@
         <mc:AlternateContent>
           <mc:Choice Requires="wps">
             <w:drawing>
-              <wp:anchor distT="0" distB="0" distL="114300" distR="114300" simplePos="0" relativeHeight="251787264" behindDoc="0" locked="0" layoutInCell="1" allowOverlap="1" wp14:anchorId="62C92531" wp14:editId="28206407">
+              <wp:anchor distT="0" distB="0" distL="114300" distR="114300" simplePos="0" relativeHeight="251787264" behindDoc="0" locked="0" layoutInCell="1" allowOverlap="1" wp14:anchorId="62C92531" wp14:editId="650FC4A6">
                 <wp:simplePos x="0" y="0"/>
                 <wp:positionH relativeFrom="column">
                   <wp:posOffset>567690</wp:posOffset>
@@ -2974,6 +3247,9 @@
                         <a:prstGeom prst="ellipse">
                           <a:avLst/>
                         </a:prstGeom>
+                        <a:solidFill>
+                          <a:srgbClr val="FF0000"/>
+                        </a:solidFill>
                       </wps:spPr>
                       <wps:style>
                         <a:lnRef idx="2">
@@ -3011,7 +3287,7 @@
           </mc:Choice>
           <mc:Fallback>
             <w:pict>
-              <v:oval w14:anchorId="10315220" id="Elipse 64" o:spid="_x0000_s1026" style="position:absolute;margin-left:44.7pt;margin-top:473.65pt;width:24pt;height:24pt;z-index:251787264;visibility:visible;mso-wrap-style:square;mso-width-percent:0;mso-height-percent:0;mso-wrap-distance-left:9pt;mso-wrap-distance-top:0;mso-wrap-distance-right:9pt;mso-wrap-distance-bottom:0;mso-position-horizontal:absolute;mso-position-horizontal-relative:text;mso-position-vertical:absolute;mso-position-vertical-relative:text;mso-width-percent:0;mso-height-percent:0;mso-width-relative:margin;mso-height-relative:margin;v-text-anchor:middle" o:gfxdata="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" fillcolor="#4472c4 [3204]" strokecolor="#1f3763 [1604]" strokeweight="1pt">
+              <v:oval w14:anchorId="74503974" id="Elipse 64" o:spid="_x0000_s1026" style="position:absolute;margin-left:44.7pt;margin-top:473.65pt;width:24pt;height:24pt;z-index:251787264;visibility:visible;mso-wrap-style:square;mso-width-percent:0;mso-height-percent:0;mso-wrap-distance-left:9pt;mso-wrap-distance-top:0;mso-wrap-distance-right:9pt;mso-wrap-distance-bottom:0;mso-position-horizontal:absolute;mso-position-horizontal-relative:text;mso-position-vertical:absolute;mso-position-vertical-relative:text;mso-width-percent:0;mso-height-percent:0;mso-width-relative:margin;mso-height-relative:margin;v-text-anchor:middle" o:gfxdata="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" fillcolor="red" strokecolor="#1f3763 [1604]" strokeweight="1pt">
                 <v:stroke joinstyle="miter"/>
               </v:oval>
             </w:pict>
@@ -3144,7 +3420,7 @@
               </wp:anchor>
             </w:drawing>
           </mc:Choice>
-          <mc:Fallback>
+          <mc:Fallback xmlns:oel="http://schemas.microsoft.com/office/2019/extlst">
             <w:pict>
               <v:oval w14:anchorId="49D260A9" id="Elipse 65" o:spid="_x0000_s1026" style="position:absolute;margin-left:37.2pt;margin-top:202.15pt;width:24pt;height:24pt;z-index:251789312;visibility:visible;mso-wrap-style:square;mso-width-percent:0;mso-height-percent:0;mso-wrap-distance-left:9pt;mso-wrap-distance-top:0;mso-wrap-distance-right:9pt;mso-wrap-distance-bottom:0;mso-position-horizontal:absolute;mso-position-horizontal-relative:text;mso-position-vertical:absolute;mso-position-vertical-relative:text;mso-width-percent:0;mso-height-percent:0;mso-width-relative:margin;mso-height-relative:margin;v-text-anchor:middle" o:gfxdata="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" fillcolor="#70ad47 [3209]" strokecolor="#1f3763 [1604]" strokeweight="1pt">
                 <v:stroke joinstyle="miter"/>
@@ -3160,7 +3436,7 @@
         <mc:AlternateContent>
           <mc:Choice Requires="wps">
             <w:drawing>
-              <wp:anchor distT="0" distB="0" distL="114300" distR="114300" simplePos="0" relativeHeight="251762688" behindDoc="0" locked="0" layoutInCell="1" allowOverlap="1" wp14:anchorId="533E2565" wp14:editId="3C79B16A">
+              <wp:anchor distT="0" distB="0" distL="114300" distR="114300" simplePos="0" relativeHeight="251762688" behindDoc="0" locked="0" layoutInCell="1" allowOverlap="1" wp14:anchorId="533E2565" wp14:editId="28F80D64">
                 <wp:simplePos x="0" y="0"/>
                 <wp:positionH relativeFrom="column">
                   <wp:posOffset>520065</wp:posOffset>
@@ -3185,6 +3461,9 @@
                         <a:prstGeom prst="ellipse">
                           <a:avLst/>
                         </a:prstGeom>
+                        <a:solidFill>
+                          <a:srgbClr val="FF0000"/>
+                        </a:solidFill>
                       </wps:spPr>
                       <wps:style>
                         <a:lnRef idx="2">
@@ -3222,7 +3501,7 @@
           </mc:Choice>
           <mc:Fallback>
             <w:pict>
-              <v:oval w14:anchorId="44A9C6EB" id="Elipse 52" o:spid="_x0000_s1026" style="position:absolute;margin-left:40.95pt;margin-top:404.65pt;width:24pt;height:24pt;z-index:251762688;visibility:visible;mso-wrap-style:square;mso-width-percent:0;mso-height-percent:0;mso-wrap-distance-left:9pt;mso-wrap-distance-top:0;mso-wrap-distance-right:9pt;mso-wrap-distance-bottom:0;mso-position-horizontal:absolute;mso-position-horizontal-relative:text;mso-position-vertical:absolute;mso-position-vertical-relative:text;mso-width-percent:0;mso-height-percent:0;mso-width-relative:margin;mso-height-relative:margin;v-text-anchor:middle" o:gfxdata="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" fillcolor="#4472c4 [3204]" strokecolor="#1f3763 [1604]" strokeweight="1pt">
+              <v:oval w14:anchorId="7211CED4" id="Elipse 52" o:spid="_x0000_s1026" style="position:absolute;margin-left:40.95pt;margin-top:404.65pt;width:24pt;height:24pt;z-index:251762688;visibility:visible;mso-wrap-style:square;mso-width-percent:0;mso-height-percent:0;mso-wrap-distance-left:9pt;mso-wrap-distance-top:0;mso-wrap-distance-right:9pt;mso-wrap-distance-bottom:0;mso-position-horizontal:absolute;mso-position-horizontal-relative:text;mso-position-vertical:absolute;mso-position-vertical-relative:text;mso-width-percent:0;mso-height-percent:0;mso-width-relative:margin;mso-height-relative:margin;v-text-anchor:middle" o:gfxdata="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" fillcolor="red" strokecolor="#1f3763 [1604]" strokeweight="1pt">
                 <v:stroke joinstyle="miter"/>
               </v:oval>
             </w:pict>
@@ -3236,7 +3515,7 @@
         <mc:AlternateContent>
           <mc:Choice Requires="wps">
             <w:drawing>
-              <wp:anchor distT="0" distB="0" distL="114300" distR="114300" simplePos="0" relativeHeight="251760640" behindDoc="0" locked="0" layoutInCell="1" allowOverlap="1" wp14:anchorId="31F06DC0" wp14:editId="596A5A8A">
+              <wp:anchor distT="0" distB="0" distL="114300" distR="114300" simplePos="0" relativeHeight="251760640" behindDoc="0" locked="0" layoutInCell="1" allowOverlap="1" wp14:anchorId="31F06DC0" wp14:editId="4F267D2F">
                 <wp:simplePos x="0" y="0"/>
                 <wp:positionH relativeFrom="column">
                   <wp:posOffset>581025</wp:posOffset>
@@ -3261,6 +3540,9 @@
                         <a:prstGeom prst="ellipse">
                           <a:avLst/>
                         </a:prstGeom>
+                        <a:solidFill>
+                          <a:srgbClr val="FF0000"/>
+                        </a:solidFill>
                       </wps:spPr>
                       <wps:style>
                         <a:lnRef idx="2">
@@ -3298,7 +3580,7 @@
           </mc:Choice>
           <mc:Fallback>
             <w:pict>
-              <v:oval w14:anchorId="3853E218" id="Elipse 51" o:spid="_x0000_s1026" style="position:absolute;margin-left:45.75pt;margin-top:522.7pt;width:24pt;height:24pt;z-index:251760640;visibility:visible;mso-wrap-style:square;mso-width-percent:0;mso-height-percent:0;mso-wrap-distance-left:9pt;mso-wrap-distance-top:0;mso-wrap-distance-right:9pt;mso-wrap-distance-bottom:0;mso-position-horizontal:absolute;mso-position-horizontal-relative:text;mso-position-vertical:absolute;mso-position-vertical-relative:text;mso-width-percent:0;mso-height-percent:0;mso-width-relative:margin;mso-height-relative:margin;v-text-anchor:middle" o:gfxdata="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" fillcolor="#4472c4 [3204]" strokecolor="#1f3763 [1604]" strokeweight="1pt">
+              <v:oval w14:anchorId="6E61A5EB" id="Elipse 51" o:spid="_x0000_s1026" style="position:absolute;margin-left:45.75pt;margin-top:522.7pt;width:24pt;height:24pt;z-index:251760640;visibility:visible;mso-wrap-style:square;mso-width-percent:0;mso-height-percent:0;mso-wrap-distance-left:9pt;mso-wrap-distance-top:0;mso-wrap-distance-right:9pt;mso-wrap-distance-bottom:0;mso-position-horizontal:absolute;mso-position-horizontal-relative:text;mso-position-vertical:absolute;mso-position-vertical-relative:text;mso-width-percent:0;mso-height-percent:0;mso-width-relative:margin;mso-height-relative:margin;v-text-anchor:middle" o:gfxdata="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" fillcolor="red" strokecolor="#1f3763 [1604]" strokeweight="1pt">
                 <v:stroke joinstyle="miter"/>
               </v:oval>
             </w:pict>
@@ -3478,7 +3760,7 @@
               </wp:anchor>
             </w:drawing>
           </mc:Choice>
-          <mc:Fallback>
+          <mc:Fallback xmlns:oel="http://schemas.microsoft.com/office/2019/extlst">
             <w:pict>
               <v:oval w14:anchorId="350C5956" id="Elipse 53" o:spid="_x0000_s1026" style="position:absolute;margin-left:39.45pt;margin-top:133.9pt;width:24pt;height:24pt;z-index:251764736;visibility:visible;mso-wrap-style:square;mso-width-percent:0;mso-height-percent:0;mso-wrap-distance-left:9pt;mso-wrap-distance-top:0;mso-wrap-distance-right:9pt;mso-wrap-distance-bottom:0;mso-position-horizontal:absolute;mso-position-horizontal-relative:text;mso-position-vertical:absolute;mso-position-vertical-relative:text;mso-width-percent:0;mso-height-percent:0;mso-width-relative:margin;mso-height-relative:margin;v-text-anchor:middle" o:gfxdata="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" fillcolor="#70ad47 [3209]" strokecolor="#1f3763 [1604]" strokeweight="1pt">
                 <v:stroke joinstyle="miter"/>
@@ -3544,7 +3826,7 @@
         <mc:AlternateContent>
           <mc:Choice Requires="wps">
             <w:drawing>
-              <wp:anchor distT="0" distB="0" distL="114300" distR="114300" simplePos="0" relativeHeight="251770880" behindDoc="0" locked="0" layoutInCell="1" allowOverlap="1" wp14:anchorId="03119737" wp14:editId="637FE3B7">
+              <wp:anchor distT="0" distB="0" distL="114300" distR="114300" simplePos="0" relativeHeight="251770880" behindDoc="0" locked="0" layoutInCell="1" allowOverlap="1" wp14:anchorId="03119737" wp14:editId="56171990">
                 <wp:simplePos x="0" y="0"/>
                 <wp:positionH relativeFrom="column">
                   <wp:posOffset>643890</wp:posOffset>
@@ -3569,6 +3851,9 @@
                         <a:prstGeom prst="ellipse">
                           <a:avLst/>
                         </a:prstGeom>
+                        <a:solidFill>
+                          <a:srgbClr val="FFC000"/>
+                        </a:solidFill>
                       </wps:spPr>
                       <wps:style>
                         <a:lnRef idx="2">
@@ -3606,7 +3891,7 @@
           </mc:Choice>
           <mc:Fallback>
             <w:pict>
-              <v:oval w14:anchorId="0E074F21" id="Elipse 56" o:spid="_x0000_s1026" style="position:absolute;margin-left:50.7pt;margin-top:361.15pt;width:24pt;height:24pt;z-index:251770880;visibility:visible;mso-wrap-style:square;mso-width-percent:0;mso-height-percent:0;mso-wrap-distance-left:9pt;mso-wrap-distance-top:0;mso-wrap-distance-right:9pt;mso-wrap-distance-bottom:0;mso-position-horizontal:absolute;mso-position-horizontal-relative:text;mso-position-vertical:absolute;mso-position-vertical-relative:text;mso-width-percent:0;mso-height-percent:0;mso-width-relative:margin;mso-height-relative:margin;v-text-anchor:middle" o:gfxdata="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" fillcolor="#4472c4 [3204]" strokecolor="#1f3763 [1604]" strokeweight="1pt">
+              <v:oval w14:anchorId="2FCD77E4" id="Elipse 56" o:spid="_x0000_s1026" style="position:absolute;margin-left:50.7pt;margin-top:361.15pt;width:24pt;height:24pt;z-index:251770880;visibility:visible;mso-wrap-style:square;mso-width-percent:0;mso-height-percent:0;mso-wrap-distance-left:9pt;mso-wrap-distance-top:0;mso-wrap-distance-right:9pt;mso-wrap-distance-bottom:0;mso-position-horizontal:absolute;mso-position-horizontal-relative:text;mso-position-vertical:absolute;mso-position-vertical-relative:text;mso-width-percent:0;mso-height-percent:0;mso-width-relative:margin;mso-height-relative:margin;v-text-anchor:middle" o:gfxdata="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" fillcolor="#ffc000" strokecolor="#1f3763 [1604]" strokeweight="1pt">
                 <v:stroke joinstyle="miter"/>
               </v:oval>
             </w:pict>
@@ -3620,7 +3905,7 @@
         <mc:AlternateContent>
           <mc:Choice Requires="wps">
             <w:drawing>
-              <wp:anchor distT="0" distB="0" distL="114300" distR="114300" simplePos="0" relativeHeight="251768832" behindDoc="0" locked="0" layoutInCell="1" allowOverlap="1" wp14:anchorId="1F93E8A9" wp14:editId="21F1EBB6">
+              <wp:anchor distT="0" distB="0" distL="114300" distR="114300" simplePos="0" relativeHeight="251768832" behindDoc="0" locked="0" layoutInCell="1" allowOverlap="1" wp14:anchorId="1F93E8A9" wp14:editId="2F010B31">
                 <wp:simplePos x="0" y="0"/>
                 <wp:positionH relativeFrom="column">
                   <wp:posOffset>643890</wp:posOffset>
@@ -3645,6 +3930,9 @@
                         <a:prstGeom prst="ellipse">
                           <a:avLst/>
                         </a:prstGeom>
+                        <a:solidFill>
+                          <a:srgbClr val="FF0000"/>
+                        </a:solidFill>
                       </wps:spPr>
                       <wps:style>
                         <a:lnRef idx="2">
@@ -3682,7 +3970,7 @@
           </mc:Choice>
           <mc:Fallback>
             <w:pict>
-              <v:oval w14:anchorId="07D6FE47" id="Elipse 55" o:spid="_x0000_s1026" style="position:absolute;margin-left:50.7pt;margin-top:445.9pt;width:24pt;height:24pt;z-index:251768832;visibility:visible;mso-wrap-style:square;mso-width-percent:0;mso-height-percent:0;mso-wrap-distance-left:9pt;mso-wrap-distance-top:0;mso-wrap-distance-right:9pt;mso-wrap-distance-bottom:0;mso-position-horizontal:absolute;mso-position-horizontal-relative:text;mso-position-vertical:absolute;mso-position-vertical-relative:text;mso-width-percent:0;mso-height-percent:0;mso-width-relative:margin;mso-height-relative:margin;v-text-anchor:middle" o:gfxdata="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" fillcolor="#4472c4 [3204]" strokecolor="#1f3763 [1604]" strokeweight="1pt">
+              <v:oval w14:anchorId="3006C8A0" id="Elipse 55" o:spid="_x0000_s1026" style="position:absolute;margin-left:50.7pt;margin-top:445.9pt;width:24pt;height:24pt;z-index:251768832;visibility:visible;mso-wrap-style:square;mso-width-percent:0;mso-height-percent:0;mso-wrap-distance-left:9pt;mso-wrap-distance-top:0;mso-wrap-distance-right:9pt;mso-wrap-distance-bottom:0;mso-position-horizontal:absolute;mso-position-horizontal-relative:text;mso-position-vertical:absolute;mso-position-vertical-relative:text;mso-width-percent:0;mso-height-percent:0;mso-width-relative:margin;mso-height-relative:margin;v-text-anchor:middle" o:gfxdata="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" fillcolor="red" strokecolor="#1f3763 [1604]" strokeweight="1pt">
                 <v:stroke joinstyle="miter"/>
               </v:oval>
             </w:pict>
@@ -3696,7 +3984,7 @@
         <mc:AlternateContent>
           <mc:Choice Requires="wps">
             <w:drawing>
-              <wp:anchor distT="0" distB="0" distL="114300" distR="114300" simplePos="0" relativeHeight="251766784" behindDoc="0" locked="0" layoutInCell="1" allowOverlap="1" wp14:anchorId="13537499" wp14:editId="0F9A892F">
+              <wp:anchor distT="0" distB="0" distL="114300" distR="114300" simplePos="0" relativeHeight="251766784" behindDoc="0" locked="0" layoutInCell="1" allowOverlap="1" wp14:anchorId="13537499" wp14:editId="1FCDA35E">
                 <wp:simplePos x="0" y="0"/>
                 <wp:positionH relativeFrom="column">
                   <wp:posOffset>643890</wp:posOffset>
@@ -3721,6 +4009,9 @@
                         <a:prstGeom prst="ellipse">
                           <a:avLst/>
                         </a:prstGeom>
+                        <a:solidFill>
+                          <a:srgbClr val="FF0000"/>
+                        </a:solidFill>
                       </wps:spPr>
                       <wps:style>
                         <a:lnRef idx="2">
@@ -3758,7 +4049,7 @@
           </mc:Choice>
           <mc:Fallback>
             <w:pict>
-              <v:oval w14:anchorId="47B920A2" id="Elipse 54" o:spid="_x0000_s1026" style="position:absolute;margin-left:50.7pt;margin-top:318.4pt;width:24pt;height:24pt;z-index:251766784;visibility:visible;mso-wrap-style:square;mso-width-percent:0;mso-height-percent:0;mso-wrap-distance-left:9pt;mso-wrap-distance-top:0;mso-wrap-distance-right:9pt;mso-wrap-distance-bottom:0;mso-position-horizontal:absolute;mso-position-horizontal-relative:text;mso-position-vertical:absolute;mso-position-vertical-relative:text;mso-width-percent:0;mso-height-percent:0;mso-width-relative:margin;mso-height-relative:margin;v-text-anchor:middle" o:gfxdata="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" fillcolor="#4472c4 [3204]" strokecolor="#1f3763 [1604]" strokeweight="1pt">
+              <v:oval w14:anchorId="7701AF1A" id="Elipse 54" o:spid="_x0000_s1026" style="position:absolute;margin-left:50.7pt;margin-top:318.4pt;width:24pt;height:24pt;z-index:251766784;visibility:visible;mso-wrap-style:square;mso-width-percent:0;mso-height-percent:0;mso-wrap-distance-left:9pt;mso-wrap-distance-top:0;mso-wrap-distance-right:9pt;mso-wrap-distance-bottom:0;mso-position-horizontal:absolute;mso-position-horizontal-relative:text;mso-position-vertical:absolute;mso-position-vertical-relative:text;mso-width-percent:0;mso-height-percent:0;mso-width-relative:margin;mso-height-relative:margin;v-text-anchor:middle" o:gfxdata="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" fillcolor="red" strokecolor="#1f3763 [1604]" strokeweight="1pt">
                 <v:stroke joinstyle="miter"/>
               </v:oval>
             </w:pict>
@@ -3890,7 +4181,7 @@
               </wp:anchor>
             </w:drawing>
           </mc:Choice>
-          <mc:Fallback>
+          <mc:Fallback xmlns:oel="http://schemas.microsoft.com/office/2019/extlst">
             <w:pict>
               <v:oval w14:anchorId="0B6A401D" id="Elipse 57" o:spid="_x0000_s1026" style="position:absolute;margin-left:50.25pt;margin-top:109.5pt;width:24pt;height:24pt;z-index:251772928;visibility:visible;mso-wrap-style:square;mso-width-percent:0;mso-height-percent:0;mso-wrap-distance-left:9pt;mso-wrap-distance-top:0;mso-wrap-distance-right:9pt;mso-wrap-distance-bottom:0;mso-position-horizontal:absolute;mso-position-horizontal-relative:text;mso-position-vertical:absolute;mso-position-vertical-relative:text;mso-width-percent:0;mso-height-percent:0;mso-width-relative:margin;mso-height-relative:margin;v-text-anchor:middle" o:gfxdata="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" fillcolor="#4472c4 [3204]" strokecolor="#1f3763 [1604]" strokeweight="1pt">
                 <v:stroke joinstyle="miter"/>
@@ -4021,7 +4312,7 @@
         <mc:AlternateContent>
           <mc:Choice Requires="wps">
             <w:drawing>
-              <wp:anchor distT="0" distB="0" distL="114300" distR="114300" simplePos="0" relativeHeight="251791360" behindDoc="0" locked="0" layoutInCell="1" allowOverlap="1" wp14:anchorId="63C9F15E" wp14:editId="132A62B3">
+              <wp:anchor distT="0" distB="0" distL="114300" distR="114300" simplePos="0" relativeHeight="251791360" behindDoc="0" locked="0" layoutInCell="1" allowOverlap="1" wp14:anchorId="63C9F15E" wp14:editId="4F3C7D15">
                 <wp:simplePos x="0" y="0"/>
                 <wp:positionH relativeFrom="column">
                   <wp:posOffset>815340</wp:posOffset>
@@ -4046,6 +4337,9 @@
                         <a:prstGeom prst="ellipse">
                           <a:avLst/>
                         </a:prstGeom>
+                        <a:solidFill>
+                          <a:srgbClr val="FF0000"/>
+                        </a:solidFill>
                       </wps:spPr>
                       <wps:style>
                         <a:lnRef idx="2">
@@ -4083,7 +4377,7 @@
           </mc:Choice>
           <mc:Fallback>
             <w:pict>
-              <v:oval w14:anchorId="3E527EC6" id="Elipse 66" o:spid="_x0000_s1026" style="position:absolute;margin-left:64.2pt;margin-top:9.35pt;width:24pt;height:24pt;z-index:251791360;visibility:visible;mso-wrap-style:square;mso-width-percent:0;mso-height-percent:0;mso-wrap-distance-left:9pt;mso-wrap-distance-top:0;mso-wrap-distance-right:9pt;mso-wrap-distance-bottom:0;mso-position-horizontal:absolute;mso-position-horizontal-relative:text;mso-position-vertical:absolute;mso-position-vertical-relative:text;mso-width-percent:0;mso-height-percent:0;mso-width-relative:margin;mso-height-relative:margin;v-text-anchor:middle" o:gfxdata="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" fillcolor="#4472c4 [3204]" strokecolor="#1f3763 [1604]" strokeweight="1pt">
+              <v:oval w14:anchorId="7997374A" id="Elipse 66" o:spid="_x0000_s1026" style="position:absolute;margin-left:64.2pt;margin-top:9.35pt;width:24pt;height:24pt;z-index:251791360;visibility:visible;mso-wrap-style:square;mso-width-percent:0;mso-height-percent:0;mso-wrap-distance-left:9pt;mso-wrap-distance-top:0;mso-wrap-distance-right:9pt;mso-wrap-distance-bottom:0;mso-position-horizontal:absolute;mso-position-horizontal-relative:text;mso-position-vertical:absolute;mso-position-vertical-relative:text;mso-width-percent:0;mso-height-percent:0;mso-width-relative:margin;mso-height-relative:margin;v-text-anchor:middle" o:gfxdata="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" fillcolor="red" strokecolor="#1f3763 [1604]" strokeweight="1pt">
                 <v:stroke joinstyle="miter"/>
               </v:oval>
             </w:pict>
@@ -4108,7 +4402,7 @@
         <mc:AlternateContent>
           <mc:Choice Requires="wps">
             <w:drawing>
-              <wp:anchor distT="0" distB="0" distL="114300" distR="114300" simplePos="0" relativeHeight="251777024" behindDoc="0" locked="0" layoutInCell="1" allowOverlap="1" wp14:anchorId="3BFE1A26" wp14:editId="31791E5E">
+              <wp:anchor distT="0" distB="0" distL="114300" distR="114300" simplePos="0" relativeHeight="251777024" behindDoc="0" locked="0" layoutInCell="1" allowOverlap="1" wp14:anchorId="3BFE1A26" wp14:editId="71FCD059">
                 <wp:simplePos x="0" y="0"/>
                 <wp:positionH relativeFrom="column">
                   <wp:posOffset>634365</wp:posOffset>
@@ -4133,6 +4427,9 @@
                         <a:prstGeom prst="ellipse">
                           <a:avLst/>
                         </a:prstGeom>
+                        <a:solidFill>
+                          <a:srgbClr val="FF0000"/>
+                        </a:solidFill>
                       </wps:spPr>
                       <wps:style>
                         <a:lnRef idx="2">
@@ -4170,7 +4467,7 @@
           </mc:Choice>
           <mc:Fallback>
             <w:pict>
-              <v:oval w14:anchorId="60C6908E" id="Elipse 59" o:spid="_x0000_s1026" style="position:absolute;margin-left:49.95pt;margin-top:145.15pt;width:24pt;height:24pt;z-index:251777024;visibility:visible;mso-wrap-style:square;mso-width-percent:0;mso-height-percent:0;mso-wrap-distance-left:9pt;mso-wrap-distance-top:0;mso-wrap-distance-right:9pt;mso-wrap-distance-bottom:0;mso-position-horizontal:absolute;mso-position-horizontal-relative:text;mso-position-vertical:absolute;mso-position-vertical-relative:text;mso-width-percent:0;mso-height-percent:0;mso-width-relative:margin;mso-height-relative:margin;v-text-anchor:middle" o:gfxdata="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" fillcolor="#4472c4 [3204]" strokecolor="#1f3763 [1604]" strokeweight="1pt">
+              <v:oval w14:anchorId="65EE9E46" id="Elipse 59" o:spid="_x0000_s1026" style="position:absolute;margin-left:49.95pt;margin-top:145.15pt;width:24pt;height:24pt;z-index:251777024;visibility:visible;mso-wrap-style:square;mso-width-percent:0;mso-height-percent:0;mso-wrap-distance-left:9pt;mso-wrap-distance-top:0;mso-wrap-distance-right:9pt;mso-wrap-distance-bottom:0;mso-position-horizontal:absolute;mso-position-horizontal-relative:text;mso-position-vertical:absolute;mso-position-vertical-relative:text;mso-width-percent:0;mso-height-percent:0;mso-width-relative:margin;mso-height-relative:margin;v-text-anchor:middle" o:gfxdata="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" fillcolor="red" strokecolor="#1f3763 [1604]" strokeweight="1pt">
                 <v:stroke joinstyle="miter"/>
               </v:oval>
             </w:pict>
@@ -4184,7 +4481,7 @@
         <mc:AlternateContent>
           <mc:Choice Requires="wps">
             <w:drawing>
-              <wp:anchor distT="0" distB="0" distL="114300" distR="114300" simplePos="0" relativeHeight="251774976" behindDoc="0" locked="0" layoutInCell="1" allowOverlap="1" wp14:anchorId="641FAA74" wp14:editId="577CF0D8">
+              <wp:anchor distT="0" distB="0" distL="114300" distR="114300" simplePos="0" relativeHeight="251774976" behindDoc="0" locked="0" layoutInCell="1" allowOverlap="1" wp14:anchorId="641FAA74" wp14:editId="5E976B50">
                 <wp:simplePos x="0" y="0"/>
                 <wp:positionH relativeFrom="column">
                   <wp:posOffset>634365</wp:posOffset>
@@ -4209,6 +4506,9 @@
                         <a:prstGeom prst="ellipse">
                           <a:avLst/>
                         </a:prstGeom>
+                        <a:solidFill>
+                          <a:srgbClr val="FF0000"/>
+                        </a:solidFill>
                       </wps:spPr>
                       <wps:style>
                         <a:lnRef idx="2">
@@ -4246,7 +4546,7 @@
           </mc:Choice>
           <mc:Fallback>
             <w:pict>
-              <v:oval w14:anchorId="5F908B2B" id="Elipse 58" o:spid="_x0000_s1026" style="position:absolute;margin-left:49.95pt;margin-top:101.65pt;width:26.25pt;height:24pt;flip:x;z-index:251774976;visibility:visible;mso-wrap-style:square;mso-width-percent:0;mso-height-percent:0;mso-wrap-distance-left:9pt;mso-wrap-distance-top:0;mso-wrap-distance-right:9pt;mso-wrap-distance-bottom:0;mso-position-horizontal:absolute;mso-position-horizontal-relative:text;mso-position-vertical:absolute;mso-position-vertical-relative:text;mso-width-percent:0;mso-height-percent:0;mso-width-relative:margin;mso-height-relative:margin;v-text-anchor:middle" o:gfxdata="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" fillcolor="#4472c4 [3204]" strokecolor="#1f3763 [1604]" strokeweight="1pt">
+              <v:oval w14:anchorId="2F954F4D" id="Elipse 58" o:spid="_x0000_s1026" style="position:absolute;margin-left:49.95pt;margin-top:101.65pt;width:26.25pt;height:24pt;flip:x;z-index:251774976;visibility:visible;mso-wrap-style:square;mso-width-percent:0;mso-height-percent:0;mso-wrap-distance-left:9pt;mso-wrap-distance-top:0;mso-wrap-distance-right:9pt;mso-wrap-distance-bottom:0;mso-position-horizontal:absolute;mso-position-horizontal-relative:text;mso-position-vertical:absolute;mso-position-vertical-relative:text;mso-width-percent:0;mso-height-percent:0;mso-width-relative:margin;mso-height-relative:margin;v-text-anchor:middle" o:gfxdata="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" fillcolor="red" strokecolor="#1f3763 [1604]" strokeweight="1pt">
                 <v:stroke joinstyle="miter"/>
               </v:oval>
             </w:pict>
@@ -4312,7 +4612,7 @@
         <mc:AlternateContent>
           <mc:Choice Requires="wps">
             <w:drawing>
-              <wp:anchor distT="0" distB="0" distL="114300" distR="114300" simplePos="0" relativeHeight="251779072" behindDoc="0" locked="0" layoutInCell="1" allowOverlap="1" wp14:anchorId="36110766" wp14:editId="4DC4FD9C">
+              <wp:anchor distT="0" distB="0" distL="114300" distR="114300" simplePos="0" relativeHeight="251779072" behindDoc="0" locked="0" layoutInCell="1" allowOverlap="1" wp14:anchorId="36110766" wp14:editId="0AD1E2F1">
                 <wp:simplePos x="0" y="0"/>
                 <wp:positionH relativeFrom="column">
                   <wp:posOffset>634365</wp:posOffset>
@@ -4337,6 +4637,9 @@
                         <a:prstGeom prst="ellipse">
                           <a:avLst/>
                         </a:prstGeom>
+                        <a:solidFill>
+                          <a:srgbClr val="FF0000"/>
+                        </a:solidFill>
                       </wps:spPr>
                       <wps:style>
                         <a:lnRef idx="2">
@@ -4374,7 +4677,7 @@
           </mc:Choice>
           <mc:Fallback>
             <w:pict>
-              <v:oval w14:anchorId="379DAC43" id="Elipse 60" o:spid="_x0000_s1026" style="position:absolute;margin-left:49.95pt;margin-top:221.7pt;width:24pt;height:24pt;z-index:251779072;visibility:visible;mso-wrap-style:square;mso-width-percent:0;mso-height-percent:0;mso-wrap-distance-left:9pt;mso-wrap-distance-top:0;mso-wrap-distance-right:9pt;mso-wrap-distance-bottom:0;mso-position-horizontal:absolute;mso-position-horizontal-relative:text;mso-position-vertical:absolute;mso-position-vertical-relative:text;mso-width-percent:0;mso-height-percent:0;mso-width-relative:margin;mso-height-relative:margin;v-text-anchor:middle" o:gfxdata="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" fillcolor="#4472c4 [3204]" strokecolor="#1f3763 [1604]" strokeweight="1pt">
+              <v:oval w14:anchorId="0BB240A0" id="Elipse 60" o:spid="_x0000_s1026" style="position:absolute;margin-left:49.95pt;margin-top:221.7pt;width:24pt;height:24pt;z-index:251779072;visibility:visible;mso-wrap-style:square;mso-width-percent:0;mso-height-percent:0;mso-wrap-distance-left:9pt;mso-wrap-distance-top:0;mso-wrap-distance-right:9pt;mso-wrap-distance-bottom:0;mso-position-horizontal:absolute;mso-position-horizontal-relative:text;mso-position-vertical:absolute;mso-position-vertical-relative:text;mso-width-percent:0;mso-height-percent:0;mso-width-relative:margin;mso-height-relative:margin;v-text-anchor:middle" o:gfxdata="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" fillcolor="red" strokecolor="#1f3763 [1604]" strokeweight="1pt">
                 <v:stroke joinstyle="miter"/>
               </v:oval>
             </w:pict>

</xml_diff>